<commit_message>
Finished first draft of final report
</commit_message>
<xml_diff>
--- a/final/final_report.docx
+++ b/final/final_report.docx
@@ -2,9 +2,17 @@
 <file path=word/document.xml><?xml version="1.0" encoding="utf-8"?>
 <w:document xmlns:wpc="http://schemas.microsoft.com/office/word/2010/wordprocessingCanvas" xmlns:cx="http://schemas.microsoft.com/office/drawing/2014/chartex" xmlns:cx1="http://schemas.microsoft.com/office/drawing/2015/9/8/chartex" xmlns:cx2="http://schemas.microsoft.com/office/drawing/2015/10/21/chartex" xmlns:cx3="http://schemas.microsoft.com/office/drawing/2016/5/9/chartex" xmlns:cx4="http://schemas.microsoft.com/office/drawing/2016/5/10/chartex" xmlns:cx5="http://schemas.microsoft.com/office/drawing/2016/5/11/chartex" xmlns:cx6="http://schemas.microsoft.com/office/drawing/2016/5/12/chartex" xmlns:cx7="http://schemas.microsoft.com/office/drawing/2016/5/13/chartex" xmlns:cx8="http://schemas.microsoft.com/office/drawing/2016/5/14/chartex" xmlns:mc="http://schemas.openxmlformats.org/markup-compatibility/2006" xmlns:aink="http://schemas.microsoft.com/office/drawing/2016/ink" xmlns:am3d="http://schemas.microsoft.com/office/drawing/2017/model3d" xmlns:o="urn:schemas-microsoft-com:office:office" xmlns:r="http://schemas.openxmlformats.org/officeDocument/2006/relationships" xmlns:m="http://schemas.openxmlformats.org/officeDocument/2006/math" xmlns:v="urn:schemas-microsoft-com:vml" xmlns:wp14="http://schemas.microsoft.com/office/word/2010/wordprocessingDrawing" xmlns:wp="http://schemas.openxmlformats.org/drawingml/2006/wordprocessingDrawing" xmlns:w10="urn:schemas-microsoft-com:office:word" xmlns:w="http://schemas.openxmlformats.org/wordprocessingml/2006/main" xmlns:w14="http://schemas.microsoft.com/office/word/2010/wordml" xmlns:w15="http://schemas.microsoft.com/office/word/2012/wordml" xmlns:w16se="http://schemas.microsoft.com/office/word/2015/wordml/symex" xmlns:wpg="http://schemas.microsoft.com/office/word/2010/wordprocessingGroup" xmlns:wpi="http://schemas.microsoft.com/office/word/2010/wordprocessingInk" xmlns:wne="http://schemas.microsoft.com/office/word/2006/wordml" xmlns:wps="http://schemas.microsoft.com/office/word/2010/wordprocessingShape" mc:Ignorable="w14 w15 w16se wp14">
   <w:body>
-    <w:p>
-      <w:r>
-        <w:t>Team submission – 10%</w:t>
+    <w:p/>
+    <w:p>
+      <w:pPr>
+        <w:pStyle w:val="ListParagraph"/>
+        <w:numPr>
+          <w:ilvl w:val="0"/>
+          <w:numId w:val="1"/>
+        </w:numPr>
+      </w:pPr>
+      <w:r>
+        <w:t>Project goal: describes the purpose of this project</w:t>
       </w:r>
     </w:p>
     <w:p>
@@ -16,7 +24,31 @@
         </w:numPr>
       </w:pPr>
       <w:r>
-        <w:t>Project goal: describes the purpose of this project</w:t>
+        <w:t xml:space="preserve">The goal of this project is to </w:t>
+      </w:r>
+      <w:r>
+        <w:t>create a news feed application</w:t>
+      </w:r>
+      <w:r>
+        <w:t xml:space="preserve"> where a user </w:t>
+      </w:r>
+      <w:r>
+        <w:t xml:space="preserve">can view news stories from several different sources and quickly </w:t>
+      </w:r>
+      <w:r>
+        <w:t>see a brief description. Google’s natural language processing RESTful API is used to perform an entity analysis on the article description to produce Wikipedia links of the relevant topics.</w:t>
+      </w:r>
+    </w:p>
+    <w:p>
+      <w:pPr>
+        <w:pStyle w:val="ListParagraph"/>
+        <w:numPr>
+          <w:ilvl w:val="0"/>
+          <w:numId w:val="1"/>
+        </w:numPr>
+      </w:pPr>
+      <w:r>
+        <w:t>Project features: abstract from the user stories</w:t>
       </w:r>
     </w:p>
     <w:p>
@@ -28,7 +60,13 @@
         </w:numPr>
       </w:pPr>
       <w:r>
-        <w:t>Project features: abstract from the user stories</w:t>
+        <w:t xml:space="preserve">As a </w:t>
+      </w:r>
+      <w:r>
+        <w:t xml:space="preserve">user, I want to be able to look </w:t>
+      </w:r>
+      <w:r>
+        <w:t>at top news stories</w:t>
       </w:r>
     </w:p>
     <w:p>
@@ -40,6 +78,42 @@
         </w:numPr>
       </w:pPr>
       <w:r>
+        <w:t xml:space="preserve">As a user, I want to be able to quickly lookup topics that come up in the news </w:t>
+      </w:r>
+    </w:p>
+    <w:p>
+      <w:pPr>
+        <w:pStyle w:val="ListParagraph"/>
+        <w:numPr>
+          <w:ilvl w:val="1"/>
+          <w:numId w:val="1"/>
+        </w:numPr>
+      </w:pPr>
+      <w:r>
+        <w:t>As a regular user of this application, I want to be able to see what articles I looked up in the past</w:t>
+      </w:r>
+    </w:p>
+    <w:p>
+      <w:pPr>
+        <w:pStyle w:val="ListParagraph"/>
+        <w:numPr>
+          <w:ilvl w:val="1"/>
+          <w:numId w:val="1"/>
+        </w:numPr>
+      </w:pPr>
+      <w:r>
+        <w:t xml:space="preserve">As a user, I want to be able to look at different types of news (business, politics, technology, etc.) </w:t>
+      </w:r>
+    </w:p>
+    <w:p>
+      <w:pPr>
+        <w:pStyle w:val="ListParagraph"/>
+        <w:numPr>
+          <w:ilvl w:val="0"/>
+          <w:numId w:val="1"/>
+        </w:numPr>
+      </w:pPr>
+      <w:r>
         <w:t>Project design: visual diagram of project components/flow</w:t>
       </w:r>
     </w:p>
@@ -52,14 +126,1110 @@
         </w:numPr>
       </w:pPr>
       <w:r>
+        <w:t>App flow</w:t>
+      </w:r>
+    </w:p>
+    <w:p>
+      <w:pPr>
+        <w:pStyle w:val="ListParagraph"/>
+        <w:numPr>
+          <w:ilvl w:val="2"/>
+          <w:numId w:val="1"/>
+        </w:numPr>
+      </w:pPr>
+      <w:r>
+        <w:t>When a new user opens the application for the first time, it defaults to a list displaying top news from all English sources</w:t>
+      </w:r>
+      <w:r>
+        <w:t xml:space="preserve">. The user can see a title, image, description, and entities that have a corresponding Wikipedia page. </w:t>
+      </w:r>
+    </w:p>
+    <w:p>
+      <w:pPr>
+        <w:pStyle w:val="ListParagraph"/>
+        <w:numPr>
+          <w:ilvl w:val="2"/>
+          <w:numId w:val="1"/>
+        </w:numPr>
+      </w:pPr>
+      <w:r>
+        <w:t>Users have the option of clicking directly on the article to open it in a browser.</w:t>
+      </w:r>
+    </w:p>
+    <w:p>
+      <w:pPr>
+        <w:pStyle w:val="ListParagraph"/>
+        <w:numPr>
+          <w:ilvl w:val="2"/>
+          <w:numId w:val="1"/>
+        </w:numPr>
+      </w:pPr>
+      <w:r>
+        <w:t>Users have the option to click on any of the entities and open the respective entity’s Wikipedia page</w:t>
+      </w:r>
+    </w:p>
+    <w:p>
+      <w:pPr>
+        <w:pStyle w:val="ListParagraph"/>
+        <w:numPr>
+          <w:ilvl w:val="2"/>
+          <w:numId w:val="1"/>
+        </w:numPr>
+      </w:pPr>
+      <w:r>
+        <w:t>Users can also toggle a navigation drawer that contains the ability to sign in/create a new account, and pick news categories.</w:t>
+      </w:r>
+    </w:p>
+    <w:p>
+      <w:pPr>
+        <w:pStyle w:val="ListParagraph"/>
+        <w:numPr>
+          <w:ilvl w:val="3"/>
+          <w:numId w:val="1"/>
+        </w:numPr>
+      </w:pPr>
+      <w:r>
+        <w:t>When one of the categories is picked, the list of articles is refreshed with news in that category</w:t>
+      </w:r>
+    </w:p>
+    <w:p>
+      <w:pPr>
+        <w:pStyle w:val="ListParagraph"/>
+        <w:numPr>
+          <w:ilvl w:val="3"/>
+          <w:numId w:val="1"/>
+        </w:numPr>
+      </w:pPr>
+      <w:r>
+        <w:t xml:space="preserve">When the user logs in, an additional history option appears in the menu, when the user clicks on it, the article list gets refreshed with </w:t>
+      </w:r>
+      <w:r>
+        <w:t xml:space="preserve">the user’s recently viewed articles </w:t>
+      </w:r>
+    </w:p>
+    <w:p>
+      <w:pPr>
+        <w:pStyle w:val="ListParagraph"/>
+        <w:numPr>
+          <w:ilvl w:val="1"/>
+          <w:numId w:val="1"/>
+        </w:numPr>
+      </w:pPr>
+      <w:r>
+        <w:t>Visual Diagrams</w:t>
+      </w:r>
+    </w:p>
+    <w:p>
+      <w:pPr>
+        <w:pStyle w:val="ListParagraph"/>
+        <w:numPr>
+          <w:ilvl w:val="2"/>
+          <w:numId w:val="1"/>
+        </w:numPr>
+      </w:pPr>
+      <w:r>
+        <w:rPr>
+          <w:noProof/>
+        </w:rPr>
+        <w:lastRenderedPageBreak/>
+        <w:drawing>
+          <wp:inline distT="0" distB="0" distL="0" distR="0">
+            <wp:extent cx="1495425" cy="2361052"/>
+            <wp:effectExtent l="0" t="0" r="0" b="1270"/>
+            <wp:docPr id="8" name="Picture 8" descr="C:\Users\Christopher\AppData\Local\Microsoft\Windows\INetCache\Content.Word\ap2.png"/>
+            <wp:cNvGraphicFramePr>
+              <a:graphicFrameLocks xmlns:a="http://schemas.openxmlformats.org/drawingml/2006/main" noChangeAspect="1"/>
+            </wp:cNvGraphicFramePr>
+            <a:graphic xmlns:a="http://schemas.openxmlformats.org/drawingml/2006/main">
+              <a:graphicData uri="http://schemas.openxmlformats.org/drawingml/2006/picture">
+                <pic:pic xmlns:pic="http://schemas.openxmlformats.org/drawingml/2006/picture">
+                  <pic:nvPicPr>
+                    <pic:cNvPr id="0" name="Picture 12" descr="C:\Users\Christopher\AppData\Local\Microsoft\Windows\INetCache\Content.Word\ap2.png"/>
+                    <pic:cNvPicPr>
+                      <a:picLocks noChangeAspect="1" noChangeArrowheads="1"/>
+                    </pic:cNvPicPr>
+                  </pic:nvPicPr>
+                  <pic:blipFill>
+                    <a:blip r:embed="rId7" cstate="print">
+                      <a:extLst>
+                        <a:ext uri="{28A0092B-C50C-407E-A947-70E740481C1C}">
+                          <a14:useLocalDpi xmlns:a14="http://schemas.microsoft.com/office/drawing/2010/main" val="0"/>
+                        </a:ext>
+                      </a:extLst>
+                    </a:blip>
+                    <a:srcRect/>
+                    <a:stretch>
+                      <a:fillRect/>
+                    </a:stretch>
+                  </pic:blipFill>
+                  <pic:spPr bwMode="auto">
+                    <a:xfrm>
+                      <a:off x="0" y="0"/>
+                      <a:ext cx="1521861" cy="2402791"/>
+                    </a:xfrm>
+                    <a:prstGeom prst="rect">
+                      <a:avLst/>
+                    </a:prstGeom>
+                    <a:noFill/>
+                    <a:ln>
+                      <a:noFill/>
+                    </a:ln>
+                  </pic:spPr>
+                </pic:pic>
+              </a:graphicData>
+            </a:graphic>
+          </wp:inline>
+        </w:drawing>
+      </w:r>
+      <w:r>
+        <w:rPr>
+          <w:noProof/>
+        </w:rPr>
+        <w:drawing>
+          <wp:inline distT="0" distB="0" distL="0" distR="0">
+            <wp:extent cx="1493102" cy="2371725"/>
+            <wp:effectExtent l="0" t="0" r="0" b="0"/>
+            <wp:docPr id="7" name="Picture 7" descr="C:\Users\Christopher\AppData\Local\Microsoft\Windows\INetCache\Content.Word\ap3.png"/>
+            <wp:cNvGraphicFramePr>
+              <a:graphicFrameLocks xmlns:a="http://schemas.openxmlformats.org/drawingml/2006/main" noChangeAspect="1"/>
+            </wp:cNvGraphicFramePr>
+            <a:graphic xmlns:a="http://schemas.openxmlformats.org/drawingml/2006/main">
+              <a:graphicData uri="http://schemas.openxmlformats.org/drawingml/2006/picture">
+                <pic:pic xmlns:pic="http://schemas.openxmlformats.org/drawingml/2006/picture">
+                  <pic:nvPicPr>
+                    <pic:cNvPr id="0" name="Picture 11" descr="C:\Users\Christopher\AppData\Local\Microsoft\Windows\INetCache\Content.Word\ap3.png"/>
+                    <pic:cNvPicPr>
+                      <a:picLocks noChangeAspect="1" noChangeArrowheads="1"/>
+                    </pic:cNvPicPr>
+                  </pic:nvPicPr>
+                  <pic:blipFill>
+                    <a:blip r:embed="rId8" cstate="print">
+                      <a:extLst>
+                        <a:ext uri="{28A0092B-C50C-407E-A947-70E740481C1C}">
+                          <a14:useLocalDpi xmlns:a14="http://schemas.microsoft.com/office/drawing/2010/main" val="0"/>
+                        </a:ext>
+                      </a:extLst>
+                    </a:blip>
+                    <a:srcRect/>
+                    <a:stretch>
+                      <a:fillRect/>
+                    </a:stretch>
+                  </pic:blipFill>
+                  <pic:spPr bwMode="auto">
+                    <a:xfrm>
+                      <a:off x="0" y="0"/>
+                      <a:ext cx="1504791" cy="2390292"/>
+                    </a:xfrm>
+                    <a:prstGeom prst="rect">
+                      <a:avLst/>
+                    </a:prstGeom>
+                    <a:noFill/>
+                    <a:ln>
+                      <a:noFill/>
+                    </a:ln>
+                  </pic:spPr>
+                </pic:pic>
+              </a:graphicData>
+            </a:graphic>
+          </wp:inline>
+        </w:drawing>
+      </w:r>
+      <w:r>
+        <w:rPr>
+          <w:noProof/>
+        </w:rPr>
+        <w:drawing>
+          <wp:inline distT="0" distB="0" distL="0" distR="0">
+            <wp:extent cx="1485900" cy="2205633"/>
+            <wp:effectExtent l="0" t="0" r="0" b="4445"/>
+            <wp:docPr id="6" name="Picture 6" descr="C:\Users\Christopher\AppData\Local\Microsoft\Windows\INetCache\Content.Word\ap1.png"/>
+            <wp:cNvGraphicFramePr>
+              <a:graphicFrameLocks xmlns:a="http://schemas.openxmlformats.org/drawingml/2006/main" noChangeAspect="1"/>
+            </wp:cNvGraphicFramePr>
+            <a:graphic xmlns:a="http://schemas.openxmlformats.org/drawingml/2006/main">
+              <a:graphicData uri="http://schemas.openxmlformats.org/drawingml/2006/picture">
+                <pic:pic xmlns:pic="http://schemas.openxmlformats.org/drawingml/2006/picture">
+                  <pic:nvPicPr>
+                    <pic:cNvPr id="0" name="Picture 10" descr="C:\Users\Christopher\AppData\Local\Microsoft\Windows\INetCache\Content.Word\ap1.png"/>
+                    <pic:cNvPicPr>
+                      <a:picLocks noChangeAspect="1" noChangeArrowheads="1"/>
+                    </pic:cNvPicPr>
+                  </pic:nvPicPr>
+                  <pic:blipFill>
+                    <a:blip r:embed="rId9" cstate="print">
+                      <a:extLst>
+                        <a:ext uri="{28A0092B-C50C-407E-A947-70E740481C1C}">
+                          <a14:useLocalDpi xmlns:a14="http://schemas.microsoft.com/office/drawing/2010/main" val="0"/>
+                        </a:ext>
+                      </a:extLst>
+                    </a:blip>
+                    <a:srcRect/>
+                    <a:stretch>
+                      <a:fillRect/>
+                    </a:stretch>
+                  </pic:blipFill>
+                  <pic:spPr bwMode="auto">
+                    <a:xfrm>
+                      <a:off x="0" y="0"/>
+                      <a:ext cx="1502873" cy="2230827"/>
+                    </a:xfrm>
+                    <a:prstGeom prst="rect">
+                      <a:avLst/>
+                    </a:prstGeom>
+                    <a:noFill/>
+                    <a:ln>
+                      <a:noFill/>
+                    </a:ln>
+                  </pic:spPr>
+                </pic:pic>
+              </a:graphicData>
+            </a:graphic>
+          </wp:inline>
+        </w:drawing>
+      </w:r>
+    </w:p>
+    <w:p>
+      <w:pPr>
+        <w:pStyle w:val="ListParagraph"/>
+        <w:numPr>
+          <w:ilvl w:val="2"/>
+          <w:numId w:val="1"/>
+        </w:numPr>
+      </w:pPr>
+      <w:r>
+        <w:t>Top Right: The navigation drawer before the user logs in</w:t>
+      </w:r>
+    </w:p>
+    <w:p>
+      <w:pPr>
+        <w:pStyle w:val="ListParagraph"/>
+        <w:numPr>
+          <w:ilvl w:val="2"/>
+          <w:numId w:val="1"/>
+        </w:numPr>
+      </w:pPr>
+      <w:r>
+        <w:t xml:space="preserve">Top left: View </w:t>
+      </w:r>
+      <w:r>
+        <w:t>hen the application is first opened</w:t>
+      </w:r>
+    </w:p>
+    <w:p>
+      <w:pPr>
+        <w:pStyle w:val="ListParagraph"/>
+        <w:numPr>
+          <w:ilvl w:val="2"/>
+          <w:numId w:val="1"/>
+        </w:numPr>
+      </w:pPr>
+      <w:r>
+        <w:t>Bottom: The navigation drawer with the users signed in history view</w:t>
+      </w:r>
+    </w:p>
+    <w:p>
+      <w:pPr>
+        <w:pStyle w:val="ListParagraph"/>
+        <w:numPr>
+          <w:ilvl w:val="2"/>
+          <w:numId w:val="1"/>
+        </w:numPr>
+      </w:pPr>
+      <w:r>
+        <w:t>Mockup of initial design:</w:t>
+      </w:r>
+    </w:p>
+    <w:p>
+      <w:pPr>
+        <w:pStyle w:val="ListParagraph"/>
+        <w:numPr>
+          <w:ilvl w:val="2"/>
+          <w:numId w:val="1"/>
+        </w:numPr>
+      </w:pPr>
+      <w:r>
+        <w:rPr>
+          <w:noProof/>
+        </w:rPr>
+        <w:drawing>
+          <wp:inline distT="0" distB="0" distL="0" distR="0">
+            <wp:extent cx="1828800" cy="3251814"/>
+            <wp:effectExtent l="0" t="0" r="0" b="6350"/>
+            <wp:docPr id="9" name="Picture 9" descr="E:\StudioProjects\final-project-chris-jacob-bobby-final-project\progress\11-9\mockup.jpg"/>
+            <wp:cNvGraphicFramePr>
+              <a:graphicFrameLocks xmlns:a="http://schemas.openxmlformats.org/drawingml/2006/main" noChangeAspect="1"/>
+            </wp:cNvGraphicFramePr>
+            <a:graphic xmlns:a="http://schemas.openxmlformats.org/drawingml/2006/main">
+              <a:graphicData uri="http://schemas.openxmlformats.org/drawingml/2006/picture">
+                <pic:pic xmlns:pic="http://schemas.openxmlformats.org/drawingml/2006/picture">
+                  <pic:nvPicPr>
+                    <pic:cNvPr id="0" name="Picture 16" descr="E:\StudioProjects\final-project-chris-jacob-bobby-final-project\progress\11-9\mockup.jpg"/>
+                    <pic:cNvPicPr>
+                      <a:picLocks noChangeAspect="1" noChangeArrowheads="1"/>
+                    </pic:cNvPicPr>
+                  </pic:nvPicPr>
+                  <pic:blipFill>
+                    <a:blip r:embed="rId10" cstate="print">
+                      <a:extLst>
+                        <a:ext uri="{28A0092B-C50C-407E-A947-70E740481C1C}">
+                          <a14:useLocalDpi xmlns:a14="http://schemas.microsoft.com/office/drawing/2010/main" val="0"/>
+                        </a:ext>
+                      </a:extLst>
+                    </a:blip>
+                    <a:srcRect/>
+                    <a:stretch>
+                      <a:fillRect/>
+                    </a:stretch>
+                  </pic:blipFill>
+                  <pic:spPr bwMode="auto">
+                    <a:xfrm>
+                      <a:off x="0" y="0"/>
+                      <a:ext cx="1832222" cy="3257898"/>
+                    </a:xfrm>
+                    <a:prstGeom prst="rect">
+                      <a:avLst/>
+                    </a:prstGeom>
+                    <a:noFill/>
+                    <a:ln>
+                      <a:noFill/>
+                    </a:ln>
+                  </pic:spPr>
+                </pic:pic>
+              </a:graphicData>
+            </a:graphic>
+          </wp:inline>
+        </w:drawing>
+      </w:r>
+    </w:p>
+    <w:p>
+      <w:pPr>
+        <w:pStyle w:val="ListParagraph"/>
+        <w:numPr>
+          <w:ilvl w:val="2"/>
+          <w:numId w:val="1"/>
+        </w:numPr>
+      </w:pPr>
+      <w:r>
+        <w:t>High level UML diagram showing all the different classes (generated with code Iris):</w:t>
+      </w:r>
+    </w:p>
+    <w:p>
+      <w:pPr>
+        <w:pStyle w:val="ListParagraph"/>
+        <w:numPr>
+          <w:ilvl w:val="2"/>
+          <w:numId w:val="1"/>
+        </w:numPr>
+      </w:pPr>
+      <w:r>
+        <w:rPr>
+          <w:noProof/>
+        </w:rPr>
+        <w:lastRenderedPageBreak/>
+        <w:drawing>
+          <wp:inline distT="0" distB="0" distL="0" distR="0" wp14:anchorId="566BC4D6" wp14:editId="2741C61E">
+            <wp:extent cx="5328801" cy="2085975"/>
+            <wp:effectExtent l="0" t="0" r="5715" b="0"/>
+            <wp:docPr id="1" name="Picture 1"/>
+            <wp:cNvGraphicFramePr>
+              <a:graphicFrameLocks xmlns:a="http://schemas.openxmlformats.org/drawingml/2006/main" noChangeAspect="1"/>
+            </wp:cNvGraphicFramePr>
+            <a:graphic xmlns:a="http://schemas.openxmlformats.org/drawingml/2006/main">
+              <a:graphicData uri="http://schemas.openxmlformats.org/drawingml/2006/picture">
+                <pic:pic xmlns:pic="http://schemas.openxmlformats.org/drawingml/2006/picture">
+                  <pic:nvPicPr>
+                    <pic:cNvPr id="1" name=""/>
+                    <pic:cNvPicPr/>
+                  </pic:nvPicPr>
+                  <pic:blipFill>
+                    <a:blip r:embed="rId11"/>
+                    <a:stretch>
+                      <a:fillRect/>
+                    </a:stretch>
+                  </pic:blipFill>
+                  <pic:spPr>
+                    <a:xfrm>
+                      <a:off x="0" y="0"/>
+                      <a:ext cx="5343684" cy="2091801"/>
+                    </a:xfrm>
+                    <a:prstGeom prst="rect">
+                      <a:avLst/>
+                    </a:prstGeom>
+                  </pic:spPr>
+                </pic:pic>
+              </a:graphicData>
+            </a:graphic>
+          </wp:inline>
+        </w:drawing>
+      </w:r>
+      <w:r>
+        <w:t xml:space="preserve"> </w:t>
+      </w:r>
+    </w:p>
+    <w:p>
+      <w:pPr>
+        <w:pStyle w:val="ListParagraph"/>
+        <w:ind w:left="1800"/>
+      </w:pPr>
+    </w:p>
+    <w:p>
+      <w:pPr>
+        <w:pStyle w:val="ListParagraph"/>
+        <w:numPr>
+          <w:ilvl w:val="0"/>
+          <w:numId w:val="1"/>
+        </w:numPr>
+      </w:pPr>
+      <w:r>
         <w:t>File structure: what does each file do and who wrote that file</w:t>
       </w:r>
     </w:p>
     <w:p>
+      <w:pPr>
+        <w:pStyle w:val="ListParagraph"/>
+        <w:numPr>
+          <w:ilvl w:val="1"/>
+          <w:numId w:val="1"/>
+        </w:numPr>
+      </w:pPr>
+      <w:r>
+        <w:t xml:space="preserve">Java/model/ defines the models uses by the three REEST API calls (Article, Entity, Source) used in this application. They are all immutable models; the only time the class’s data is set is in the contractor. Each model is used to store data </w:t>
+      </w:r>
+      <w:r>
+        <w:t xml:space="preserve">returned </w:t>
+      </w:r>
+      <w:r>
+        <w:t xml:space="preserve">from the APIs in objects to be used by the application and firebase. </w:t>
+      </w:r>
+    </w:p>
+    <w:p>
+      <w:pPr>
+        <w:pStyle w:val="ListParagraph"/>
+        <w:numPr>
+          <w:ilvl w:val="2"/>
+          <w:numId w:val="1"/>
+        </w:numPr>
+      </w:pPr>
+      <w:r>
+        <w:t>Author: Christopher Pearce</w:t>
+      </w:r>
+    </w:p>
+    <w:p>
+      <w:pPr>
+        <w:pStyle w:val="ListParagraph"/>
+        <w:numPr>
+          <w:ilvl w:val="1"/>
+          <w:numId w:val="1"/>
+        </w:numPr>
+      </w:pPr>
+      <w:r>
+        <w:t>Java/</w:t>
+      </w:r>
+      <w:proofErr w:type="spellStart"/>
+      <w:r>
+        <w:t>ArticleAdapter</w:t>
+      </w:r>
+      <w:proofErr w:type="spellEnd"/>
+      <w:r>
+        <w:t xml:space="preserve"> extends </w:t>
+      </w:r>
+      <w:proofErr w:type="spellStart"/>
+      <w:r>
+        <w:t>ArrayAdapter</w:t>
+      </w:r>
+      <w:proofErr w:type="spellEnd"/>
+      <w:r>
+        <w:t xml:space="preserve"> used to create the list of articles and list of entities with Wikipedia articles.</w:t>
+      </w:r>
+    </w:p>
+    <w:p>
+      <w:pPr>
+        <w:pStyle w:val="ListParagraph"/>
+        <w:numPr>
+          <w:ilvl w:val="2"/>
+          <w:numId w:val="1"/>
+        </w:numPr>
+      </w:pPr>
+      <w:r>
+        <w:t xml:space="preserve">Author: Christopher Pearce and Jacob </w:t>
+      </w:r>
+      <w:proofErr w:type="spellStart"/>
+      <w:r>
+        <w:t>Rothmel</w:t>
+      </w:r>
+      <w:proofErr w:type="spellEnd"/>
+      <w:r>
+        <w:t xml:space="preserve"> </w:t>
+      </w:r>
+    </w:p>
+    <w:p>
+      <w:pPr>
+        <w:pStyle w:val="ListParagraph"/>
+        <w:numPr>
+          <w:ilvl w:val="1"/>
+          <w:numId w:val="1"/>
+        </w:numPr>
+      </w:pPr>
+      <w:r>
+        <w:t>Java/</w:t>
+      </w:r>
+      <w:proofErr w:type="spellStart"/>
+      <w:r>
+        <w:t>ArticleLoader</w:t>
+      </w:r>
+      <w:proofErr w:type="spellEnd"/>
+      <w:r>
+        <w:t xml:space="preserve"> extends an </w:t>
+      </w:r>
+      <w:proofErr w:type="spellStart"/>
+      <w:r>
+        <w:t>AsyncTaskLoader</w:t>
+      </w:r>
+      <w:proofErr w:type="spellEnd"/>
+      <w:r>
+        <w:t xml:space="preserve"> uses </w:t>
+      </w:r>
+      <w:proofErr w:type="spellStart"/>
+      <w:r>
+        <w:t>QueryUtils.fetchArticleData</w:t>
+      </w:r>
+      <w:proofErr w:type="spellEnd"/>
+      <w:r>
+        <w:t xml:space="preserve"> and </w:t>
+      </w:r>
+      <w:proofErr w:type="spellStart"/>
+      <w:r>
+        <w:t>QueryUtils</w:t>
+      </w:r>
+      <w:proofErr w:type="spellEnd"/>
+      <w:r>
+        <w:t>.</w:t>
+      </w:r>
+      <w:r>
+        <w:t xml:space="preserve"> </w:t>
+      </w:r>
+      <w:proofErr w:type="spellStart"/>
+      <w:r>
+        <w:t>fetchSourceData</w:t>
+      </w:r>
+      <w:proofErr w:type="spellEnd"/>
+      <w:r>
+        <w:t xml:space="preserve"> to asynchronously generate a list of articles to be used by </w:t>
+      </w:r>
+      <w:proofErr w:type="spellStart"/>
+      <w:r>
+        <w:t>ArticleAdapter</w:t>
+      </w:r>
+      <w:proofErr w:type="spellEnd"/>
+    </w:p>
+    <w:p>
+      <w:pPr>
+        <w:pStyle w:val="ListParagraph"/>
+        <w:numPr>
+          <w:ilvl w:val="2"/>
+          <w:numId w:val="1"/>
+        </w:numPr>
+      </w:pPr>
+      <w:r>
+        <w:t>Author: Christopher Pearce</w:t>
+      </w:r>
+      <w:r>
+        <w:t xml:space="preserve">, </w:t>
+      </w:r>
+      <w:r>
+        <w:t xml:space="preserve">Robert </w:t>
+      </w:r>
+      <w:proofErr w:type="spellStart"/>
+      <w:r>
+        <w:t>Farinelli</w:t>
+      </w:r>
+      <w:proofErr w:type="spellEnd"/>
+    </w:p>
+    <w:p>
+      <w:pPr>
+        <w:pStyle w:val="ListParagraph"/>
+        <w:numPr>
+          <w:ilvl w:val="1"/>
+          <w:numId w:val="1"/>
+        </w:numPr>
+      </w:pPr>
+      <w:r>
+        <w:t>Java/</w:t>
+      </w:r>
+      <w:proofErr w:type="spellStart"/>
+      <w:r>
+        <w:t>AsyncResponse</w:t>
+      </w:r>
+      <w:proofErr w:type="spellEnd"/>
+      <w:r>
+        <w:t xml:space="preserve"> </w:t>
+      </w:r>
+      <w:r>
+        <w:rPr>
+          <w:b/>
+          <w:color w:val="FF0000"/>
+        </w:rPr>
+        <w:t>UNUSED?</w:t>
+      </w:r>
+    </w:p>
+    <w:p>
+      <w:pPr>
+        <w:pStyle w:val="ListParagraph"/>
+        <w:numPr>
+          <w:ilvl w:val="2"/>
+          <w:numId w:val="1"/>
+        </w:numPr>
+      </w:pPr>
+      <w:r>
+        <w:t xml:space="preserve">Author: Robert </w:t>
+      </w:r>
+      <w:proofErr w:type="spellStart"/>
+      <w:r>
+        <w:t>Far</w:t>
+      </w:r>
+      <w:r>
+        <w:t>inelli</w:t>
+      </w:r>
+      <w:proofErr w:type="spellEnd"/>
+    </w:p>
+    <w:p>
+      <w:pPr>
+        <w:pStyle w:val="ListParagraph"/>
+        <w:numPr>
+          <w:ilvl w:val="1"/>
+          <w:numId w:val="1"/>
+        </w:numPr>
+      </w:pPr>
+      <w:r>
+        <w:t>Java/</w:t>
+      </w:r>
+      <w:proofErr w:type="spellStart"/>
+      <w:r>
+        <w:t>CategoryAdapter</w:t>
+      </w:r>
+      <w:proofErr w:type="spellEnd"/>
+      <w:r>
+        <w:t xml:space="preserve"> </w:t>
+      </w:r>
+      <w:r>
+        <w:t xml:space="preserve">extends </w:t>
+      </w:r>
+      <w:proofErr w:type="spellStart"/>
+      <w:r>
+        <w:t>ArrayAdapter</w:t>
+      </w:r>
+      <w:proofErr w:type="spellEnd"/>
+      <w:r>
+        <w:t xml:space="preserve"> used to create a list of Categories</w:t>
+      </w:r>
+    </w:p>
+    <w:p>
+      <w:pPr>
+        <w:pStyle w:val="ListParagraph"/>
+        <w:numPr>
+          <w:ilvl w:val="2"/>
+          <w:numId w:val="1"/>
+        </w:numPr>
+      </w:pPr>
+      <w:r>
+        <w:t xml:space="preserve">Author: Robert </w:t>
+      </w:r>
+      <w:proofErr w:type="spellStart"/>
+      <w:r>
+        <w:t>Farinelli</w:t>
+      </w:r>
+      <w:proofErr w:type="spellEnd"/>
+      <w:r>
+        <w:t xml:space="preserve">, </w:t>
+      </w:r>
+      <w:r>
+        <w:t>Christopher Pearce</w:t>
+      </w:r>
+    </w:p>
+    <w:p>
+      <w:pPr>
+        <w:pStyle w:val="ListParagraph"/>
+        <w:numPr>
+          <w:ilvl w:val="1"/>
+          <w:numId w:val="1"/>
+        </w:numPr>
+      </w:pPr>
+      <w:r>
+        <w:t>Java/</w:t>
+      </w:r>
+      <w:proofErr w:type="spellStart"/>
+      <w:r>
+        <w:t>CategoryLoader</w:t>
+      </w:r>
+      <w:proofErr w:type="spellEnd"/>
+      <w:r>
+        <w:t xml:space="preserve"> </w:t>
+      </w:r>
+      <w:r>
+        <w:t xml:space="preserve">used to generate a list of categories </w:t>
+      </w:r>
+    </w:p>
+    <w:p>
+      <w:pPr>
+        <w:pStyle w:val="ListParagraph"/>
+        <w:numPr>
+          <w:ilvl w:val="2"/>
+          <w:numId w:val="1"/>
+        </w:numPr>
+      </w:pPr>
+      <w:r>
+        <w:t xml:space="preserve">Author: Robert </w:t>
+      </w:r>
+      <w:proofErr w:type="spellStart"/>
+      <w:r>
+        <w:t>Farinelli</w:t>
+      </w:r>
+      <w:proofErr w:type="spellEnd"/>
+      <w:r>
+        <w:t xml:space="preserve">, </w:t>
+      </w:r>
+      <w:r>
+        <w:t>Christopher Pearce</w:t>
+      </w:r>
+    </w:p>
+    <w:p>
+      <w:pPr>
+        <w:pStyle w:val="ListParagraph"/>
+        <w:numPr>
+          <w:ilvl w:val="1"/>
+          <w:numId w:val="1"/>
+        </w:numPr>
+      </w:pPr>
+      <w:r>
+        <w:t>Java/</w:t>
+      </w:r>
+      <w:proofErr w:type="spellStart"/>
+      <w:r>
+        <w:t>ImageLoadtask</w:t>
+      </w:r>
+      <w:proofErr w:type="spellEnd"/>
+      <w:r>
+        <w:t xml:space="preserve"> used to set image from </w:t>
+      </w:r>
+      <w:proofErr w:type="spellStart"/>
+      <w:r>
+        <w:t>url</w:t>
+      </w:r>
+      <w:proofErr w:type="spellEnd"/>
+      <w:r>
+        <w:t xml:space="preserve"> in Java/</w:t>
+      </w:r>
+      <w:proofErr w:type="spellStart"/>
+      <w:r>
+        <w:t>ArticleAdapter</w:t>
+      </w:r>
+      <w:proofErr w:type="spellEnd"/>
+    </w:p>
+    <w:p>
+      <w:pPr>
+        <w:pStyle w:val="ListParagraph"/>
+        <w:numPr>
+          <w:ilvl w:val="2"/>
+          <w:numId w:val="1"/>
+        </w:numPr>
+      </w:pPr>
+      <w:r>
+        <w:t xml:space="preserve">Author: Jacob </w:t>
+      </w:r>
+      <w:proofErr w:type="spellStart"/>
+      <w:r>
+        <w:t>Rothmel</w:t>
+      </w:r>
+      <w:proofErr w:type="spellEnd"/>
+    </w:p>
+    <w:p>
+      <w:pPr>
+        <w:pStyle w:val="ListParagraph"/>
+        <w:numPr>
+          <w:ilvl w:val="1"/>
+          <w:numId w:val="1"/>
+        </w:numPr>
+      </w:pPr>
+      <w:r>
+        <w:t>Java/</w:t>
+      </w:r>
+      <w:proofErr w:type="spellStart"/>
+      <w:r>
+        <w:t>LoginActivity</w:t>
+      </w:r>
+      <w:proofErr w:type="spellEnd"/>
+      <w:r>
+        <w:t xml:space="preserve"> used to handle the user’s login to firebase</w:t>
+      </w:r>
+    </w:p>
+    <w:p>
+      <w:pPr>
+        <w:pStyle w:val="ListParagraph"/>
+        <w:numPr>
+          <w:ilvl w:val="2"/>
+          <w:numId w:val="1"/>
+        </w:numPr>
+      </w:pPr>
+      <w:r>
+        <w:t xml:space="preserve">Author: Jacob </w:t>
+      </w:r>
+      <w:proofErr w:type="spellStart"/>
+      <w:r>
+        <w:t>Rothmel</w:t>
+      </w:r>
+      <w:proofErr w:type="spellEnd"/>
+    </w:p>
+    <w:p>
+      <w:pPr>
+        <w:pStyle w:val="ListParagraph"/>
+        <w:numPr>
+          <w:ilvl w:val="1"/>
+          <w:numId w:val="1"/>
+        </w:numPr>
+      </w:pPr>
+      <w:r>
+        <w:t>Java/</w:t>
+      </w:r>
+      <w:proofErr w:type="spellStart"/>
+      <w:r>
+        <w:t>MainActivity</w:t>
+      </w:r>
+      <w:proofErr w:type="spellEnd"/>
+      <w:r>
+        <w:t xml:space="preserve"> </w:t>
+      </w:r>
+      <w:r>
+        <w:t xml:space="preserve">is </w:t>
+      </w:r>
+      <w:r>
+        <w:t>Entry point for application</w:t>
+      </w:r>
+    </w:p>
+    <w:p>
+      <w:pPr>
+        <w:pStyle w:val="ListParagraph"/>
+        <w:numPr>
+          <w:ilvl w:val="2"/>
+          <w:numId w:val="1"/>
+        </w:numPr>
+      </w:pPr>
+      <w:r>
+        <w:t xml:space="preserve">Author: Christopher Pearce, Jacob </w:t>
+      </w:r>
+      <w:proofErr w:type="spellStart"/>
+      <w:r>
+        <w:t>rothmel</w:t>
+      </w:r>
+      <w:proofErr w:type="spellEnd"/>
+      <w:r>
+        <w:t xml:space="preserve">, Robert </w:t>
+      </w:r>
+      <w:proofErr w:type="spellStart"/>
+      <w:r>
+        <w:t>Farinelli</w:t>
+      </w:r>
+      <w:proofErr w:type="spellEnd"/>
+    </w:p>
+    <w:p>
+      <w:pPr>
+        <w:pStyle w:val="ListParagraph"/>
+        <w:numPr>
+          <w:ilvl w:val="1"/>
+          <w:numId w:val="1"/>
+        </w:numPr>
+      </w:pPr>
+      <w:r>
+        <w:t>Java/</w:t>
+      </w:r>
+      <w:proofErr w:type="spellStart"/>
+      <w:r>
+        <w:t>QueryUtils</w:t>
+      </w:r>
+      <w:proofErr w:type="spellEnd"/>
+      <w:r>
+        <w:t xml:space="preserve"> is where all the logic required to make the various RESTAPI calls is located. Methods that query every version of </w:t>
+      </w:r>
+      <w:hyperlink r:id="rId12" w:history="1">
+        <w:r>
+          <w:rPr>
+            <w:rStyle w:val="Hyperlink"/>
+          </w:rPr>
+          <w:t>https://newsapi.org/</w:t>
+        </w:r>
+      </w:hyperlink>
+      <w:r>
+        <w:t xml:space="preserve"> is located here. </w:t>
+      </w:r>
+      <w:proofErr w:type="gramStart"/>
+      <w:r>
+        <w:t>Also</w:t>
+      </w:r>
+      <w:proofErr w:type="gramEnd"/>
+      <w:r>
+        <w:t xml:space="preserve"> methods to query </w:t>
+      </w:r>
+      <w:hyperlink r:id="rId13" w:history="1">
+        <w:r>
+          <w:rPr>
+            <w:rStyle w:val="Hyperlink"/>
+          </w:rPr>
+          <w:t>https://cloud.google.com/natural-language/</w:t>
+        </w:r>
+      </w:hyperlink>
+      <w:r>
+        <w:t xml:space="preserve"> is here as well. These methods query the APIs and construct lists of objects defined in Java/model.</w:t>
+      </w:r>
+    </w:p>
+    <w:p>
+      <w:pPr>
+        <w:pStyle w:val="ListParagraph"/>
+        <w:numPr>
+          <w:ilvl w:val="2"/>
+          <w:numId w:val="1"/>
+        </w:numPr>
+      </w:pPr>
+      <w:r>
+        <w:t xml:space="preserve">Author: Christopher Pearce, </w:t>
+      </w:r>
+      <w:r>
+        <w:t xml:space="preserve">Robert </w:t>
+      </w:r>
+      <w:proofErr w:type="spellStart"/>
+      <w:r>
+        <w:t>Farinelli</w:t>
+      </w:r>
+      <w:proofErr w:type="spellEnd"/>
+    </w:p>
+    <w:p>
+      <w:pPr>
+        <w:pStyle w:val="ListParagraph"/>
+        <w:numPr>
+          <w:ilvl w:val="1"/>
+          <w:numId w:val="1"/>
+        </w:numPr>
+      </w:pPr>
+      <w:r>
+        <w:lastRenderedPageBreak/>
+        <w:t>Java/</w:t>
+      </w:r>
+      <w:proofErr w:type="spellStart"/>
+      <w:r>
+        <w:t>RegistrationActivity</w:t>
+      </w:r>
+      <w:proofErr w:type="spellEnd"/>
+      <w:r>
+        <w:t xml:space="preserve"> contains logic to register a new user to the application </w:t>
+      </w:r>
+    </w:p>
+    <w:p>
+      <w:pPr>
+        <w:pStyle w:val="ListParagraph"/>
+        <w:numPr>
+          <w:ilvl w:val="2"/>
+          <w:numId w:val="1"/>
+        </w:numPr>
+      </w:pPr>
+      <w:r>
+        <w:t xml:space="preserve">Author: </w:t>
+      </w:r>
+      <w:r>
+        <w:t xml:space="preserve">Robert </w:t>
+      </w:r>
+      <w:proofErr w:type="spellStart"/>
+      <w:r>
+        <w:t>Farinelli</w:t>
+      </w:r>
+      <w:proofErr w:type="spellEnd"/>
+    </w:p>
+    <w:p>
+      <w:pPr>
+        <w:pStyle w:val="ListParagraph"/>
+        <w:numPr>
+          <w:ilvl w:val="1"/>
+          <w:numId w:val="1"/>
+        </w:numPr>
+      </w:pPr>
+      <w:r>
+        <w:t>Java/</w:t>
+      </w:r>
+      <w:proofErr w:type="spellStart"/>
+      <w:r>
+        <w:t>SourceLoader</w:t>
+      </w:r>
+      <w:proofErr w:type="spellEnd"/>
+      <w:r>
+        <w:t xml:space="preserve"> loader to use </w:t>
+      </w:r>
+      <w:proofErr w:type="spellStart"/>
+      <w:r>
+        <w:t>QueryUtils.fetchSourceData</w:t>
+      </w:r>
+      <w:proofErr w:type="spellEnd"/>
+    </w:p>
+    <w:p>
+      <w:pPr>
+        <w:pStyle w:val="ListParagraph"/>
+        <w:numPr>
+          <w:ilvl w:val="2"/>
+          <w:numId w:val="1"/>
+        </w:numPr>
+      </w:pPr>
+      <w:r>
+        <w:t>Author: Christopher Pearce</w:t>
+      </w:r>
+    </w:p>
+    <w:p>
+      <w:pPr>
+        <w:pStyle w:val="ListParagraph"/>
+        <w:numPr>
+          <w:ilvl w:val="1"/>
+          <w:numId w:val="1"/>
+        </w:numPr>
+      </w:pPr>
+      <w:r>
+        <w:t>Java/</w:t>
+      </w:r>
+      <w:proofErr w:type="spellStart"/>
+      <w:r>
+        <w:t>HistoryUpload</w:t>
+      </w:r>
+      <w:proofErr w:type="spellEnd"/>
+      <w:r>
+        <w:t xml:space="preserve"> </w:t>
+      </w:r>
+      <w:proofErr w:type="spellStart"/>
+      <w:r>
+        <w:t>asyncTask</w:t>
+      </w:r>
+      <w:proofErr w:type="spellEnd"/>
+      <w:r>
+        <w:t xml:space="preserve"> used to save articles to a user’s history in firebase</w:t>
+      </w:r>
+    </w:p>
+    <w:p>
+      <w:pPr>
+        <w:pStyle w:val="ListParagraph"/>
+        <w:numPr>
+          <w:ilvl w:val="2"/>
+          <w:numId w:val="1"/>
+        </w:numPr>
+      </w:pPr>
+      <w:r>
+        <w:t xml:space="preserve">Author: </w:t>
+      </w:r>
+      <w:r>
+        <w:t xml:space="preserve">Robert </w:t>
+      </w:r>
+      <w:proofErr w:type="spellStart"/>
+      <w:r>
+        <w:t>Farinelli</w:t>
+      </w:r>
       <w:bookmarkStart w:id="0" w:name="_GoBack"/>
       <w:bookmarkEnd w:id="0"/>
+      <w:proofErr w:type="spellEnd"/>
     </w:p>
     <w:sectPr>
+      <w:headerReference w:type="default" r:id="rId14"/>
       <w:pgSz w:w="12240" w:h="15840"/>
       <w:pgMar w:top="1440" w:right="1440" w:bottom="1440" w:left="1440" w:header="720" w:footer="720" w:gutter="0"/>
       <w:cols w:space="720"/>
@@ -67,6 +1237,103 @@
     </w:sectPr>
   </w:body>
 </w:document>
+</file>
+
+<file path=word/endnotes.xml><?xml version="1.0" encoding="utf-8"?>
+<w:endnotes xmlns:wpc="http://schemas.microsoft.com/office/word/2010/wordprocessingCanvas" xmlns:cx="http://schemas.microsoft.com/office/drawing/2014/chartex" xmlns:cx1="http://schemas.microsoft.com/office/drawing/2015/9/8/chartex" xmlns:cx2="http://schemas.microsoft.com/office/drawing/2015/10/21/chartex" xmlns:cx3="http://schemas.microsoft.com/office/drawing/2016/5/9/chartex" xmlns:cx4="http://schemas.microsoft.com/office/drawing/2016/5/10/chartex" xmlns:cx5="http://schemas.microsoft.com/office/drawing/2016/5/11/chartex" xmlns:cx6="http://schemas.microsoft.com/office/drawing/2016/5/12/chartex" xmlns:cx7="http://schemas.microsoft.com/office/drawing/2016/5/13/chartex" xmlns:cx8="http://schemas.microsoft.com/office/drawing/2016/5/14/chartex" xmlns:mc="http://schemas.openxmlformats.org/markup-compatibility/2006" xmlns:aink="http://schemas.microsoft.com/office/drawing/2016/ink" xmlns:am3d="http://schemas.microsoft.com/office/drawing/2017/model3d" xmlns:o="urn:schemas-microsoft-com:office:office" xmlns:r="http://schemas.openxmlformats.org/officeDocument/2006/relationships" xmlns:m="http://schemas.openxmlformats.org/officeDocument/2006/math" xmlns:v="urn:schemas-microsoft-com:vml" xmlns:wp14="http://schemas.microsoft.com/office/word/2010/wordprocessingDrawing" xmlns:wp="http://schemas.openxmlformats.org/drawingml/2006/wordprocessingDrawing" xmlns:w10="urn:schemas-microsoft-com:office:word" xmlns:w="http://schemas.openxmlformats.org/wordprocessingml/2006/main" xmlns:w14="http://schemas.microsoft.com/office/word/2010/wordml" xmlns:w15="http://schemas.microsoft.com/office/word/2012/wordml" xmlns:w16se="http://schemas.microsoft.com/office/word/2015/wordml/symex" xmlns:wpg="http://schemas.microsoft.com/office/word/2010/wordprocessingGroup" xmlns:wpi="http://schemas.microsoft.com/office/word/2010/wordprocessingInk" xmlns:wne="http://schemas.microsoft.com/office/word/2006/wordml" xmlns:wps="http://schemas.microsoft.com/office/word/2010/wordprocessingShape" mc:Ignorable="w14 w15 w16se wp14">
+  <w:endnote w:type="separator" w:id="-1">
+    <w:p>
+      <w:r>
+        <w:separator/>
+      </w:r>
+    </w:p>
+  </w:endnote>
+  <w:endnote w:type="continuationSeparator" w:id="0">
+    <w:p>
+      <w:r>
+        <w:continuationSeparator/>
+      </w:r>
+    </w:p>
+  </w:endnote>
+</w:endnotes>
+</file>
+
+<file path=word/footnotes.xml><?xml version="1.0" encoding="utf-8"?>
+<w:footnotes xmlns:wpc="http://schemas.microsoft.com/office/word/2010/wordprocessingCanvas" xmlns:cx="http://schemas.microsoft.com/office/drawing/2014/chartex" xmlns:cx1="http://schemas.microsoft.com/office/drawing/2015/9/8/chartex" xmlns:cx2="http://schemas.microsoft.com/office/drawing/2015/10/21/chartex" xmlns:cx3="http://schemas.microsoft.com/office/drawing/2016/5/9/chartex" xmlns:cx4="http://schemas.microsoft.com/office/drawing/2016/5/10/chartex" xmlns:cx5="http://schemas.microsoft.com/office/drawing/2016/5/11/chartex" xmlns:cx6="http://schemas.microsoft.com/office/drawing/2016/5/12/chartex" xmlns:cx7="http://schemas.microsoft.com/office/drawing/2016/5/13/chartex" xmlns:cx8="http://schemas.microsoft.com/office/drawing/2016/5/14/chartex" xmlns:mc="http://schemas.openxmlformats.org/markup-compatibility/2006" xmlns:aink="http://schemas.microsoft.com/office/drawing/2016/ink" xmlns:am3d="http://schemas.microsoft.com/office/drawing/2017/model3d" xmlns:o="urn:schemas-microsoft-com:office:office" xmlns:r="http://schemas.openxmlformats.org/officeDocument/2006/relationships" xmlns:m="http://schemas.openxmlformats.org/officeDocument/2006/math" xmlns:v="urn:schemas-microsoft-com:vml" xmlns:wp14="http://schemas.microsoft.com/office/word/2010/wordprocessingDrawing" xmlns:wp="http://schemas.openxmlformats.org/drawingml/2006/wordprocessingDrawing" xmlns:w10="urn:schemas-microsoft-com:office:word" xmlns:w="http://schemas.openxmlformats.org/wordprocessingml/2006/main" xmlns:w14="http://schemas.microsoft.com/office/word/2010/wordml" xmlns:w15="http://schemas.microsoft.com/office/word/2012/wordml" xmlns:w16se="http://schemas.microsoft.com/office/word/2015/wordml/symex" xmlns:wpg="http://schemas.microsoft.com/office/word/2010/wordprocessingGroup" xmlns:wpi="http://schemas.microsoft.com/office/word/2010/wordprocessingInk" xmlns:wne="http://schemas.microsoft.com/office/word/2006/wordml" xmlns:wps="http://schemas.microsoft.com/office/word/2010/wordprocessingShape" mc:Ignorable="w14 w15 w16se wp14">
+  <w:footnote w:type="separator" w:id="-1">
+    <w:p>
+      <w:r>
+        <w:separator/>
+      </w:r>
+    </w:p>
+  </w:footnote>
+  <w:footnote w:type="continuationSeparator" w:id="0">
+    <w:p>
+      <w:r>
+        <w:continuationSeparator/>
+      </w:r>
+    </w:p>
+  </w:footnote>
+</w:footnotes>
+</file>
+
+<file path=word/header1.xml><?xml version="1.0" encoding="utf-8"?>
+<w:hdr xmlns:wpc="http://schemas.microsoft.com/office/word/2010/wordprocessingCanvas" xmlns:cx="http://schemas.microsoft.com/office/drawing/2014/chartex" xmlns:cx1="http://schemas.microsoft.com/office/drawing/2015/9/8/chartex" xmlns:cx2="http://schemas.microsoft.com/office/drawing/2015/10/21/chartex" xmlns:cx3="http://schemas.microsoft.com/office/drawing/2016/5/9/chartex" xmlns:cx4="http://schemas.microsoft.com/office/drawing/2016/5/10/chartex" xmlns:cx5="http://schemas.microsoft.com/office/drawing/2016/5/11/chartex" xmlns:cx6="http://schemas.microsoft.com/office/drawing/2016/5/12/chartex" xmlns:cx7="http://schemas.microsoft.com/office/drawing/2016/5/13/chartex" xmlns:cx8="http://schemas.microsoft.com/office/drawing/2016/5/14/chartex" xmlns:mc="http://schemas.openxmlformats.org/markup-compatibility/2006" xmlns:aink="http://schemas.microsoft.com/office/drawing/2016/ink" xmlns:am3d="http://schemas.microsoft.com/office/drawing/2017/model3d" xmlns:o="urn:schemas-microsoft-com:office:office" xmlns:r="http://schemas.openxmlformats.org/officeDocument/2006/relationships" xmlns:m="http://schemas.openxmlformats.org/officeDocument/2006/math" xmlns:v="urn:schemas-microsoft-com:vml" xmlns:wp14="http://schemas.microsoft.com/office/word/2010/wordprocessingDrawing" xmlns:wp="http://schemas.openxmlformats.org/drawingml/2006/wordprocessingDrawing" xmlns:w10="urn:schemas-microsoft-com:office:word" xmlns:w="http://schemas.openxmlformats.org/wordprocessingml/2006/main" xmlns:w14="http://schemas.microsoft.com/office/word/2010/wordml" xmlns:w15="http://schemas.microsoft.com/office/word/2012/wordml" xmlns:w16se="http://schemas.microsoft.com/office/word/2015/wordml/symex" xmlns:wpg="http://schemas.microsoft.com/office/word/2010/wordprocessingGroup" xmlns:wpi="http://schemas.microsoft.com/office/word/2010/wordprocessingInk" xmlns:wne="http://schemas.microsoft.com/office/word/2006/wordml" xmlns:wps="http://schemas.microsoft.com/office/word/2010/wordprocessingShape" mc:Ignorable="w14 w15 w16se wp14">
+  <w:p>
+    <w:pPr>
+      <w:pStyle w:val="Header"/>
+      <w:rPr>
+        <w:b/>
+      </w:rPr>
+    </w:pPr>
+    <w:r>
+      <w:rPr>
+        <w:b/>
+      </w:rPr>
+      <w:t>Android Final Report</w:t>
+    </w:r>
+  </w:p>
+  <w:p>
+    <w:pPr>
+      <w:pStyle w:val="Header"/>
+    </w:pPr>
+    <w:r>
+      <w:t>Christopher Pearce 00891021</w:t>
+    </w:r>
+  </w:p>
+  <w:p>
+    <w:pPr>
+      <w:pStyle w:val="Header"/>
+    </w:pPr>
+    <w:r>
+      <w:t xml:space="preserve">Robert </w:t>
+    </w:r>
+    <w:proofErr w:type="spellStart"/>
+    <w:r>
+      <w:t>Farinelli</w:t>
+    </w:r>
+    <w:proofErr w:type="spellEnd"/>
+    <w:r>
+      <w:t xml:space="preserve"> 01402045</w:t>
+    </w:r>
+  </w:p>
+  <w:p>
+    <w:pPr>
+      <w:pStyle w:val="Header"/>
+    </w:pPr>
+    <w:r>
+      <w:t xml:space="preserve">Jacob </w:t>
+    </w:r>
+    <w:proofErr w:type="spellStart"/>
+    <w:r>
+      <w:t>Rothmel</w:t>
+    </w:r>
+    <w:proofErr w:type="spellEnd"/>
+    <w:r>
+      <w:t xml:space="preserve"> 01322102</w:t>
+    </w:r>
+  </w:p>
+</w:hdr>
 </file>
 
 <file path=word/numbering.xml><?xml version="1.0" encoding="utf-8"?>
@@ -81,7 +1348,7 @@
       <w:lvlText w:val="-"/>
       <w:lvlJc w:val="left"/>
       <w:pPr>
-        <w:ind w:left="720" w:hanging="360"/>
+        <w:ind w:left="360" w:hanging="360"/>
       </w:pPr>
       <w:rPr>
         <w:rFonts w:ascii="Cambria" w:eastAsiaTheme="minorEastAsia" w:hAnsi="Cambria" w:cstheme="minorBidi" w:hint="default"/>
@@ -93,7 +1360,7 @@
       <w:lvlText w:val="o"/>
       <w:lvlJc w:val="left"/>
       <w:pPr>
-        <w:ind w:left="1440" w:hanging="360"/>
+        <w:ind w:left="1080" w:hanging="360"/>
       </w:pPr>
       <w:rPr>
         <w:rFonts w:ascii="Courier New" w:hAnsi="Courier New" w:cs="Times New Roman" w:hint="default"/>
@@ -105,7 +1372,7 @@
       <w:lvlText w:val=""/>
       <w:lvlJc w:val="left"/>
       <w:pPr>
-        <w:ind w:left="2160" w:hanging="360"/>
+        <w:ind w:left="1800" w:hanging="360"/>
       </w:pPr>
       <w:rPr>
         <w:rFonts w:ascii="Wingdings" w:hAnsi="Wingdings" w:hint="default"/>
@@ -117,7 +1384,7 @@
       <w:lvlText w:val=""/>
       <w:lvlJc w:val="left"/>
       <w:pPr>
-        <w:ind w:left="2880" w:hanging="360"/>
+        <w:ind w:left="2520" w:hanging="360"/>
       </w:pPr>
       <w:rPr>
         <w:rFonts w:ascii="Symbol" w:hAnsi="Symbol" w:hint="default"/>
@@ -129,7 +1396,7 @@
       <w:lvlText w:val="o"/>
       <w:lvlJc w:val="left"/>
       <w:pPr>
-        <w:ind w:left="3600" w:hanging="360"/>
+        <w:ind w:left="3240" w:hanging="360"/>
       </w:pPr>
       <w:rPr>
         <w:rFonts w:ascii="Courier New" w:hAnsi="Courier New" w:cs="Times New Roman" w:hint="default"/>
@@ -141,7 +1408,7 @@
       <w:lvlText w:val=""/>
       <w:lvlJc w:val="left"/>
       <w:pPr>
-        <w:ind w:left="4320" w:hanging="360"/>
+        <w:ind w:left="3960" w:hanging="360"/>
       </w:pPr>
       <w:rPr>
         <w:rFonts w:ascii="Wingdings" w:hAnsi="Wingdings" w:hint="default"/>
@@ -153,7 +1420,7 @@
       <w:lvlText w:val=""/>
       <w:lvlJc w:val="left"/>
       <w:pPr>
-        <w:ind w:left="5040" w:hanging="360"/>
+        <w:ind w:left="4680" w:hanging="360"/>
       </w:pPr>
       <w:rPr>
         <w:rFonts w:ascii="Symbol" w:hAnsi="Symbol" w:hint="default"/>
@@ -165,7 +1432,7 @@
       <w:lvlText w:val="o"/>
       <w:lvlJc w:val="left"/>
       <w:pPr>
-        <w:ind w:left="5760" w:hanging="360"/>
+        <w:ind w:left="5400" w:hanging="360"/>
       </w:pPr>
       <w:rPr>
         <w:rFonts w:ascii="Courier New" w:hAnsi="Courier New" w:cs="Times New Roman" w:hint="default"/>
@@ -177,7 +1444,7 @@
       <w:lvlText w:val=""/>
       <w:lvlJc w:val="left"/>
       <w:pPr>
-        <w:ind w:left="6480" w:hanging="360"/>
+        <w:ind w:left="6120" w:hanging="360"/>
       </w:pPr>
       <w:rPr>
         <w:rFonts w:ascii="Wingdings" w:hAnsi="Wingdings" w:hint="default"/>
@@ -186,15 +1453,6 @@
   </w:abstractNum>
   <w:num w:numId="1">
     <w:abstractNumId w:val="0"/>
-    <w:lvlOverride w:ilvl="0"/>
-    <w:lvlOverride w:ilvl="1"/>
-    <w:lvlOverride w:ilvl="2"/>
-    <w:lvlOverride w:ilvl="3"/>
-    <w:lvlOverride w:ilvl="4"/>
-    <w:lvlOverride w:ilvl="5"/>
-    <w:lvlOverride w:ilvl="6"/>
-    <w:lvlOverride w:ilvl="7"/>
-    <w:lvlOverride w:ilvl="8"/>
   </w:num>
 </w:numbering>
 </file>
@@ -644,6 +1902,81 @@
       <w:contextualSpacing/>
     </w:pPr>
   </w:style>
+  <w:style w:type="paragraph" w:styleId="Header">
+    <w:name w:val="header"/>
+    <w:basedOn w:val="Normal"/>
+    <w:link w:val="HeaderChar"/>
+    <w:uiPriority w:val="99"/>
+    <w:unhideWhenUsed/>
+    <w:rsid w:val="009F3F97"/>
+    <w:pPr>
+      <w:tabs>
+        <w:tab w:val="center" w:pos="4680"/>
+        <w:tab w:val="right" w:pos="9360"/>
+      </w:tabs>
+    </w:pPr>
+  </w:style>
+  <w:style w:type="character" w:customStyle="1" w:styleId="HeaderChar">
+    <w:name w:val="Header Char"/>
+    <w:basedOn w:val="DefaultParagraphFont"/>
+    <w:link w:val="Header"/>
+    <w:uiPriority w:val="99"/>
+    <w:rsid w:val="009F3F97"/>
+    <w:rPr>
+      <w:rFonts w:eastAsiaTheme="minorEastAsia"/>
+      <w:sz w:val="24"/>
+      <w:szCs w:val="24"/>
+    </w:rPr>
+  </w:style>
+  <w:style w:type="paragraph" w:styleId="Footer">
+    <w:name w:val="footer"/>
+    <w:basedOn w:val="Normal"/>
+    <w:link w:val="FooterChar"/>
+    <w:uiPriority w:val="99"/>
+    <w:unhideWhenUsed/>
+    <w:rsid w:val="009F3F97"/>
+    <w:pPr>
+      <w:tabs>
+        <w:tab w:val="center" w:pos="4680"/>
+        <w:tab w:val="right" w:pos="9360"/>
+      </w:tabs>
+    </w:pPr>
+  </w:style>
+  <w:style w:type="character" w:customStyle="1" w:styleId="FooterChar">
+    <w:name w:val="Footer Char"/>
+    <w:basedOn w:val="DefaultParagraphFont"/>
+    <w:link w:val="Footer"/>
+    <w:uiPriority w:val="99"/>
+    <w:rsid w:val="009F3F97"/>
+    <w:rPr>
+      <w:rFonts w:eastAsiaTheme="minorEastAsia"/>
+      <w:sz w:val="24"/>
+      <w:szCs w:val="24"/>
+    </w:rPr>
+  </w:style>
+  <w:style w:type="character" w:styleId="Hyperlink">
+    <w:name w:val="Hyperlink"/>
+    <w:basedOn w:val="DefaultParagraphFont"/>
+    <w:uiPriority w:val="99"/>
+    <w:unhideWhenUsed/>
+    <w:rsid w:val="009F140B"/>
+    <w:rPr>
+      <w:color w:val="0563C1" w:themeColor="hyperlink"/>
+      <w:u w:val="single"/>
+    </w:rPr>
+  </w:style>
+  <w:style w:type="character" w:styleId="UnresolvedMention">
+    <w:name w:val="Unresolved Mention"/>
+    <w:basedOn w:val="DefaultParagraphFont"/>
+    <w:uiPriority w:val="99"/>
+    <w:semiHidden/>
+    <w:unhideWhenUsed/>
+    <w:rsid w:val="009F140B"/>
+    <w:rPr>
+      <w:color w:val="808080"/>
+      <w:shd w:val="clear" w:color="auto" w:fill="E6E6E6"/>
+    </w:rPr>
+  </w:style>
 </w:styles>
 </file>
 

</xml_diff>

<commit_message>
deleted async response and updated report
</commit_message>
<xml_diff>
--- a/final/final_report.docx
+++ b/final/final_report.docx
@@ -2,7 +2,12 @@
 <file path=word/document.xml><?xml version="1.0" encoding="utf-8"?>
 <w:document xmlns:wpc="http://schemas.microsoft.com/office/word/2010/wordprocessingCanvas" xmlns:cx="http://schemas.microsoft.com/office/drawing/2014/chartex" xmlns:cx1="http://schemas.microsoft.com/office/drawing/2015/9/8/chartex" xmlns:cx2="http://schemas.microsoft.com/office/drawing/2015/10/21/chartex" xmlns:cx3="http://schemas.microsoft.com/office/drawing/2016/5/9/chartex" xmlns:cx4="http://schemas.microsoft.com/office/drawing/2016/5/10/chartex" xmlns:cx5="http://schemas.microsoft.com/office/drawing/2016/5/11/chartex" xmlns:cx6="http://schemas.microsoft.com/office/drawing/2016/5/12/chartex" xmlns:cx7="http://schemas.microsoft.com/office/drawing/2016/5/13/chartex" xmlns:cx8="http://schemas.microsoft.com/office/drawing/2016/5/14/chartex" xmlns:mc="http://schemas.openxmlformats.org/markup-compatibility/2006" xmlns:aink="http://schemas.microsoft.com/office/drawing/2016/ink" xmlns:am3d="http://schemas.microsoft.com/office/drawing/2017/model3d" xmlns:o="urn:schemas-microsoft-com:office:office" xmlns:r="http://schemas.openxmlformats.org/officeDocument/2006/relationships" xmlns:m="http://schemas.openxmlformats.org/officeDocument/2006/math" xmlns:v="urn:schemas-microsoft-com:vml" xmlns:wp14="http://schemas.microsoft.com/office/word/2010/wordprocessingDrawing" xmlns:wp="http://schemas.openxmlformats.org/drawingml/2006/wordprocessingDrawing" xmlns:w10="urn:schemas-microsoft-com:office:word" xmlns:w="http://schemas.openxmlformats.org/wordprocessingml/2006/main" xmlns:w14="http://schemas.microsoft.com/office/word/2010/wordml" xmlns:w15="http://schemas.microsoft.com/office/word/2012/wordml" xmlns:w16se="http://schemas.microsoft.com/office/word/2015/wordml/symex" xmlns:wpg="http://schemas.microsoft.com/office/word/2010/wordprocessingGroup" xmlns:wpi="http://schemas.microsoft.com/office/word/2010/wordprocessingInk" xmlns:wne="http://schemas.microsoft.com/office/word/2006/wordml" xmlns:wps="http://schemas.microsoft.com/office/word/2010/wordprocessingShape" mc:Ignorable="w14 w15 w16se wp14">
   <w:body>
-    <w:p/>
+    <w:p>
+      <w:pPr>
+        <w:spacing w:line="480" w:lineRule="auto"/>
+        <w:contextualSpacing/>
+      </w:pPr>
+    </w:p>
     <w:p>
       <w:pPr>
         <w:pStyle w:val="ListParagraph"/>
@@ -10,6 +15,7 @@
           <w:ilvl w:val="0"/>
           <w:numId w:val="1"/>
         </w:numPr>
+        <w:spacing w:line="480" w:lineRule="auto"/>
       </w:pPr>
       <w:r>
         <w:t>Project goal: describes the purpose of this project</w:t>
@@ -22,6 +28,7 @@
           <w:ilvl w:val="1"/>
           <w:numId w:val="1"/>
         </w:numPr>
+        <w:spacing w:line="480" w:lineRule="auto"/>
       </w:pPr>
       <w:r>
         <w:t xml:space="preserve">The goal of this project is to </w:t>
@@ -41,8 +48,6 @@
       <w:r>
         <w:t xml:space="preserve">To complete the extra credit portion of the assignment, </w:t>
       </w:r>
-      <w:bookmarkStart w:id="0" w:name="_GoBack"/>
-      <w:bookmarkEnd w:id="0"/>
       <w:r>
         <w:t>Google’s natural language processing RESTful API is used to perform an entity analysis on the article description to produce Wikipedia links of the relevant topics.</w:t>
       </w:r>
@@ -54,6 +59,7 @@
           <w:ilvl w:val="0"/>
           <w:numId w:val="1"/>
         </w:numPr>
+        <w:spacing w:line="480" w:lineRule="auto"/>
       </w:pPr>
       <w:r>
         <w:t>Project features: abstract from the user stories</w:t>
@@ -66,6 +72,7 @@
           <w:ilvl w:val="1"/>
           <w:numId w:val="1"/>
         </w:numPr>
+        <w:spacing w:line="480" w:lineRule="auto"/>
       </w:pPr>
       <w:r>
         <w:t xml:space="preserve">As a </w:t>
@@ -84,6 +91,7 @@
           <w:ilvl w:val="1"/>
           <w:numId w:val="1"/>
         </w:numPr>
+        <w:spacing w:line="480" w:lineRule="auto"/>
       </w:pPr>
       <w:r>
         <w:t xml:space="preserve">As a user, I want to be able to quickly lookup topics that come up in the news </w:t>
@@ -96,6 +104,7 @@
           <w:ilvl w:val="1"/>
           <w:numId w:val="1"/>
         </w:numPr>
+        <w:spacing w:line="480" w:lineRule="auto"/>
       </w:pPr>
       <w:r>
         <w:t>As a regular user of this application, I want to be able to see what articles I looked up in the past</w:t>
@@ -108,6 +117,7 @@
           <w:ilvl w:val="1"/>
           <w:numId w:val="1"/>
         </w:numPr>
+        <w:spacing w:line="480" w:lineRule="auto"/>
       </w:pPr>
       <w:r>
         <w:t xml:space="preserve">As a user, I want to be able to look at different types of news (business, politics, technology, etc.) </w:t>
@@ -120,6 +130,7 @@
           <w:ilvl w:val="0"/>
           <w:numId w:val="1"/>
         </w:numPr>
+        <w:spacing w:line="480" w:lineRule="auto"/>
       </w:pPr>
       <w:r>
         <w:t>Project design: visual diagram of project components/flow</w:t>
@@ -132,6 +143,7 @@
           <w:ilvl w:val="1"/>
           <w:numId w:val="1"/>
         </w:numPr>
+        <w:spacing w:line="480" w:lineRule="auto"/>
       </w:pPr>
       <w:r>
         <w:t>App flow</w:t>
@@ -144,6 +156,7 @@
           <w:ilvl w:val="2"/>
           <w:numId w:val="1"/>
         </w:numPr>
+        <w:spacing w:line="480" w:lineRule="auto"/>
       </w:pPr>
       <w:r>
         <w:t>When a new user opens the application for the first time, it defaults to a list displaying top news from all English sources</w:t>
@@ -159,6 +172,7 @@
           <w:ilvl w:val="2"/>
           <w:numId w:val="1"/>
         </w:numPr>
+        <w:spacing w:line="480" w:lineRule="auto"/>
       </w:pPr>
       <w:r>
         <w:t>Users have the option of clicking directly on the article to open it in a browser.</w:t>
@@ -171,8 +185,10 @@
           <w:ilvl w:val="2"/>
           <w:numId w:val="1"/>
         </w:numPr>
-      </w:pPr>
-      <w:r>
+        <w:spacing w:line="480" w:lineRule="auto"/>
+      </w:pPr>
+      <w:r>
+        <w:lastRenderedPageBreak/>
         <w:t>Users have the option to click on any of the entities and open the respective entity’s Wikipedia page</w:t>
       </w:r>
     </w:p>
@@ -183,6 +199,7 @@
           <w:ilvl w:val="2"/>
           <w:numId w:val="1"/>
         </w:numPr>
+        <w:spacing w:line="480" w:lineRule="auto"/>
       </w:pPr>
       <w:r>
         <w:t>Users can also toggle a navigation drawer that contains the ability to sign in/create a new account, and pick news categories.</w:t>
@@ -195,6 +212,7 @@
           <w:ilvl w:val="3"/>
           <w:numId w:val="1"/>
         </w:numPr>
+        <w:spacing w:line="480" w:lineRule="auto"/>
       </w:pPr>
       <w:r>
         <w:t>When one of the categories is picked, the list of articles is refreshed with news in that category</w:t>
@@ -207,6 +225,7 @@
           <w:ilvl w:val="3"/>
           <w:numId w:val="1"/>
         </w:numPr>
+        <w:spacing w:line="480" w:lineRule="auto"/>
       </w:pPr>
       <w:r>
         <w:t xml:space="preserve">When the user logs in, an additional history option appears in the menu, when the user clicks on it, the article list gets refreshed with </w:t>
@@ -222,6 +241,7 @@
           <w:ilvl w:val="1"/>
           <w:numId w:val="1"/>
         </w:numPr>
+        <w:spacing w:line="480" w:lineRule="auto"/>
       </w:pPr>
       <w:r>
         <w:t>Visual Diagrams</w:t>
@@ -234,12 +254,12 @@
           <w:ilvl w:val="2"/>
           <w:numId w:val="1"/>
         </w:numPr>
+        <w:spacing w:line="480" w:lineRule="auto"/>
       </w:pPr>
       <w:r>
         <w:rPr>
           <w:noProof/>
         </w:rPr>
-        <w:lastRenderedPageBreak/>
         <w:drawing>
           <wp:inline distT="0" distB="0" distL="0" distR="0">
             <wp:extent cx="1495425" cy="2361052"/>
@@ -403,18 +423,25 @@
           <w:ilvl w:val="2"/>
           <w:numId w:val="1"/>
         </w:numPr>
-      </w:pPr>
-      <w:r>
-        <w:t>Top Right: The navigation drawer before the user logs in</w:t>
-      </w:r>
-    </w:p>
-    <w:p>
-      <w:pPr>
-        <w:pStyle w:val="ListParagraph"/>
-        <w:numPr>
-          <w:ilvl w:val="2"/>
-          <w:numId w:val="1"/>
-        </w:numPr>
+        <w:spacing w:line="480" w:lineRule="auto"/>
+      </w:pPr>
+      <w:r>
+        <w:t>Top Right: The navigation drawer before th</w:t>
+      </w:r>
+      <w:bookmarkStart w:id="0" w:name="_GoBack"/>
+      <w:bookmarkEnd w:id="0"/>
+      <w:r>
+        <w:t>e user logs in</w:t>
+      </w:r>
+    </w:p>
+    <w:p>
+      <w:pPr>
+        <w:pStyle w:val="ListParagraph"/>
+        <w:numPr>
+          <w:ilvl w:val="2"/>
+          <w:numId w:val="1"/>
+        </w:numPr>
+        <w:spacing w:line="480" w:lineRule="auto"/>
       </w:pPr>
       <w:r>
         <w:t>Top left: View hen the application is first opened</w:t>
@@ -427,6 +454,7 @@
           <w:ilvl w:val="2"/>
           <w:numId w:val="1"/>
         </w:numPr>
+        <w:spacing w:line="480" w:lineRule="auto"/>
       </w:pPr>
       <w:r>
         <w:t>Bottom: The navigation drawer with the users signed in history view</w:t>
@@ -439,6 +467,7 @@
           <w:ilvl w:val="2"/>
           <w:numId w:val="1"/>
         </w:numPr>
+        <w:spacing w:line="480" w:lineRule="auto"/>
       </w:pPr>
       <w:r>
         <w:t>Mockup of initial design:</w:t>
@@ -451,11 +480,13 @@
           <w:ilvl w:val="2"/>
           <w:numId w:val="1"/>
         </w:numPr>
+        <w:spacing w:line="480" w:lineRule="auto"/>
       </w:pPr>
       <w:r>
         <w:rPr>
           <w:noProof/>
         </w:rPr>
+        <w:lastRenderedPageBreak/>
         <w:drawing>
           <wp:inline distT="0" distB="0" distL="0" distR="0">
             <wp:extent cx="1828800" cy="3251814"/>
@@ -513,6 +544,7 @@
           <w:ilvl w:val="2"/>
           <w:numId w:val="1"/>
         </w:numPr>
+        <w:spacing w:line="480" w:lineRule="auto"/>
       </w:pPr>
       <w:r>
         <w:t>High level UML diagram showing all the different classes (generated with code Iris):</w:t>
@@ -525,12 +557,12 @@
           <w:ilvl w:val="2"/>
           <w:numId w:val="1"/>
         </w:numPr>
+        <w:spacing w:line="480" w:lineRule="auto"/>
       </w:pPr>
       <w:r>
         <w:rPr>
           <w:noProof/>
         </w:rPr>
-        <w:lastRenderedPageBreak/>
         <w:drawing>
           <wp:inline distT="0" distB="0" distL="0" distR="0" wp14:anchorId="566BC4D6" wp14:editId="2741C61E">
             <wp:extent cx="5328801" cy="2085975"/>
@@ -574,6 +606,7 @@
     <w:p>
       <w:pPr>
         <w:pStyle w:val="ListParagraph"/>
+        <w:spacing w:line="480" w:lineRule="auto"/>
         <w:ind w:left="1800"/>
       </w:pPr>
     </w:p>
@@ -584,6 +617,7 @@
           <w:ilvl w:val="0"/>
           <w:numId w:val="1"/>
         </w:numPr>
+        <w:spacing w:line="480" w:lineRule="auto"/>
       </w:pPr>
       <w:r>
         <w:t>File structure: what does each file do and who wrote that file</w:t>
@@ -596,9 +630,14 @@
           <w:ilvl w:val="1"/>
           <w:numId w:val="1"/>
         </w:numPr>
-      </w:pPr>
-      <w:r>
-        <w:t xml:space="preserve">Java/model/ defines the models uses by the three REEST API calls (Article, Entity, Source) used in this application. They are all immutable models; the only time the class’s data is set is in the contractor. Each model is used to store data </w:t>
+        <w:spacing w:line="480" w:lineRule="auto"/>
+      </w:pPr>
+      <w:r>
+        <w:t xml:space="preserve">Java/model/ defines the models uses by the three REEST API calls (Article, Entity, Source) used in this application. They are all immutable models; the only time the </w:t>
+      </w:r>
+      <w:r>
+        <w:lastRenderedPageBreak/>
+        <w:t xml:space="preserve">class’s data is set is in the contractor. Each model is used to store data </w:t>
       </w:r>
       <w:r>
         <w:t xml:space="preserve">returned </w:t>
@@ -614,6 +653,7 @@
           <w:ilvl w:val="2"/>
           <w:numId w:val="1"/>
         </w:numPr>
+        <w:spacing w:line="480" w:lineRule="auto"/>
       </w:pPr>
       <w:r>
         <w:t>Author: Christopher Pearce</w:t>
@@ -626,6 +666,7 @@
           <w:ilvl w:val="1"/>
           <w:numId w:val="1"/>
         </w:numPr>
+        <w:spacing w:line="480" w:lineRule="auto"/>
       </w:pPr>
       <w:r>
         <w:t>Java/</w:t>
@@ -654,6 +695,7 @@
           <w:ilvl w:val="2"/>
           <w:numId w:val="1"/>
         </w:numPr>
+        <w:spacing w:line="480" w:lineRule="auto"/>
       </w:pPr>
       <w:r>
         <w:t xml:space="preserve">Author: Christopher Pearce and Jacob </w:t>
@@ -674,6 +716,7 @@
           <w:ilvl w:val="1"/>
           <w:numId w:val="1"/>
         </w:numPr>
+        <w:spacing w:line="480" w:lineRule="auto"/>
       </w:pPr>
       <w:r>
         <w:t>Java/</w:t>
@@ -734,6 +777,7 @@
           <w:ilvl w:val="2"/>
           <w:numId w:val="1"/>
         </w:numPr>
+        <w:spacing w:line="480" w:lineRule="auto"/>
       </w:pPr>
       <w:r>
         <w:t>Author: Christopher Pearce</w:t>
@@ -754,45 +798,51 @@
           <w:ilvl w:val="1"/>
           <w:numId w:val="1"/>
         </w:numPr>
+        <w:spacing w:line="480" w:lineRule="auto"/>
       </w:pPr>
       <w:r>
         <w:t>Java/</w:t>
       </w:r>
       <w:proofErr w:type="spellStart"/>
       <w:r>
-        <w:t>AsyncResponse</w:t>
+        <w:t>CategoryAdapter</w:t>
       </w:r>
       <w:proofErr w:type="spellEnd"/>
       <w:r>
         <w:t xml:space="preserve"> </w:t>
       </w:r>
       <w:r>
-        <w:rPr>
-          <w:b/>
-          <w:color w:val="FF0000"/>
-        </w:rPr>
-        <w:t>UNUSED?</w:t>
-      </w:r>
-    </w:p>
-    <w:p>
-      <w:pPr>
-        <w:pStyle w:val="ListParagraph"/>
-        <w:numPr>
-          <w:ilvl w:val="2"/>
-          <w:numId w:val="1"/>
-        </w:numPr>
+        <w:t xml:space="preserve">extends </w:t>
+      </w:r>
+      <w:proofErr w:type="spellStart"/>
+      <w:r>
+        <w:t>ArrayAdapter</w:t>
+      </w:r>
+      <w:proofErr w:type="spellEnd"/>
+      <w:r>
+        <w:t xml:space="preserve"> used to create a list of Categories</w:t>
+      </w:r>
+    </w:p>
+    <w:p>
+      <w:pPr>
+        <w:pStyle w:val="ListParagraph"/>
+        <w:numPr>
+          <w:ilvl w:val="2"/>
+          <w:numId w:val="1"/>
+        </w:numPr>
+        <w:spacing w:line="480" w:lineRule="auto"/>
       </w:pPr>
       <w:r>
         <w:t xml:space="preserve">Author: Robert </w:t>
       </w:r>
       <w:proofErr w:type="spellStart"/>
       <w:r>
-        <w:t>Far</w:t>
-      </w:r>
-      <w:r>
-        <w:t>inelli</w:t>
-      </w:r>
-      <w:proofErr w:type="spellEnd"/>
+        <w:t>Farinelli</w:t>
+      </w:r>
+      <w:proofErr w:type="spellEnd"/>
+      <w:r>
+        <w:t>, Christopher Pearce</w:t>
+      </w:r>
     </w:p>
     <w:p>
       <w:pPr>
@@ -801,37 +851,31 @@
           <w:ilvl w:val="1"/>
           <w:numId w:val="1"/>
         </w:numPr>
+        <w:spacing w:line="480" w:lineRule="auto"/>
       </w:pPr>
       <w:r>
         <w:t>Java/</w:t>
       </w:r>
       <w:proofErr w:type="spellStart"/>
       <w:r>
-        <w:t>CategoryAdapter</w:t>
+        <w:t>CategoryLoader</w:t>
       </w:r>
       <w:proofErr w:type="spellEnd"/>
       <w:r>
         <w:t xml:space="preserve"> </w:t>
       </w:r>
       <w:r>
-        <w:t xml:space="preserve">extends </w:t>
-      </w:r>
-      <w:proofErr w:type="spellStart"/>
-      <w:r>
-        <w:t>ArrayAdapter</w:t>
-      </w:r>
-      <w:proofErr w:type="spellEnd"/>
-      <w:r>
-        <w:t xml:space="preserve"> used to create a list of Categories</w:t>
-      </w:r>
-    </w:p>
-    <w:p>
-      <w:pPr>
-        <w:pStyle w:val="ListParagraph"/>
-        <w:numPr>
-          <w:ilvl w:val="2"/>
-          <w:numId w:val="1"/>
-        </w:numPr>
+        <w:t xml:space="preserve">used to generate a list of categories </w:t>
+      </w:r>
+    </w:p>
+    <w:p>
+      <w:pPr>
+        <w:pStyle w:val="ListParagraph"/>
+        <w:numPr>
+          <w:ilvl w:val="2"/>
+          <w:numId w:val="1"/>
+        </w:numPr>
+        <w:spacing w:line="480" w:lineRule="auto"/>
       </w:pPr>
       <w:r>
         <w:t xml:space="preserve">Author: Robert </w:t>
@@ -852,41 +896,142 @@
           <w:ilvl w:val="1"/>
           <w:numId w:val="1"/>
         </w:numPr>
+        <w:spacing w:line="480" w:lineRule="auto"/>
       </w:pPr>
       <w:r>
         <w:t>Java/</w:t>
       </w:r>
       <w:proofErr w:type="spellStart"/>
       <w:r>
-        <w:t>CategoryLoader</w:t>
+        <w:t>ImageLoadtask</w:t>
+      </w:r>
+      <w:proofErr w:type="spellEnd"/>
+      <w:r>
+        <w:t xml:space="preserve"> used to set image from </w:t>
+      </w:r>
+      <w:proofErr w:type="spellStart"/>
+      <w:r>
+        <w:t>url</w:t>
+      </w:r>
+      <w:proofErr w:type="spellEnd"/>
+      <w:r>
+        <w:t xml:space="preserve"> in Java/</w:t>
+      </w:r>
+      <w:proofErr w:type="spellStart"/>
+      <w:r>
+        <w:t>ArticleAdapter</w:t>
+      </w:r>
+      <w:proofErr w:type="spellEnd"/>
+    </w:p>
+    <w:p>
+      <w:pPr>
+        <w:pStyle w:val="ListParagraph"/>
+        <w:numPr>
+          <w:ilvl w:val="2"/>
+          <w:numId w:val="1"/>
+        </w:numPr>
+        <w:spacing w:line="480" w:lineRule="auto"/>
+      </w:pPr>
+      <w:r>
+        <w:t xml:space="preserve">Author: Jacob </w:t>
+      </w:r>
+      <w:proofErr w:type="spellStart"/>
+      <w:r>
+        <w:t>Rothmel</w:t>
+      </w:r>
+      <w:proofErr w:type="spellEnd"/>
+    </w:p>
+    <w:p>
+      <w:pPr>
+        <w:pStyle w:val="ListParagraph"/>
+        <w:numPr>
+          <w:ilvl w:val="1"/>
+          <w:numId w:val="1"/>
+        </w:numPr>
+        <w:spacing w:line="480" w:lineRule="auto"/>
+      </w:pPr>
+      <w:r>
+        <w:t>Java/</w:t>
+      </w:r>
+      <w:proofErr w:type="spellStart"/>
+      <w:r>
+        <w:t>LoginActivity</w:t>
+      </w:r>
+      <w:proofErr w:type="spellEnd"/>
+      <w:r>
+        <w:t xml:space="preserve"> used to handle the user’s login to firebase</w:t>
+      </w:r>
+    </w:p>
+    <w:p>
+      <w:pPr>
+        <w:pStyle w:val="ListParagraph"/>
+        <w:numPr>
+          <w:ilvl w:val="2"/>
+          <w:numId w:val="1"/>
+        </w:numPr>
+        <w:spacing w:line="480" w:lineRule="auto"/>
+      </w:pPr>
+      <w:r>
+        <w:t xml:space="preserve">Author: Jacob </w:t>
+      </w:r>
+      <w:proofErr w:type="spellStart"/>
+      <w:r>
+        <w:t>Rothmel</w:t>
+      </w:r>
+      <w:proofErr w:type="spellEnd"/>
+    </w:p>
+    <w:p>
+      <w:pPr>
+        <w:pStyle w:val="ListParagraph"/>
+        <w:numPr>
+          <w:ilvl w:val="1"/>
+          <w:numId w:val="1"/>
+        </w:numPr>
+        <w:spacing w:line="480" w:lineRule="auto"/>
+      </w:pPr>
+      <w:r>
+        <w:t>Java/</w:t>
+      </w:r>
+      <w:proofErr w:type="spellStart"/>
+      <w:r>
+        <w:t>MainActivity</w:t>
       </w:r>
       <w:proofErr w:type="spellEnd"/>
       <w:r>
         <w:t xml:space="preserve"> </w:t>
       </w:r>
       <w:r>
-        <w:t xml:space="preserve">used to generate a list of categories </w:t>
-      </w:r>
-    </w:p>
-    <w:p>
-      <w:pPr>
-        <w:pStyle w:val="ListParagraph"/>
-        <w:numPr>
-          <w:ilvl w:val="2"/>
-          <w:numId w:val="1"/>
-        </w:numPr>
-      </w:pPr>
-      <w:r>
-        <w:t xml:space="preserve">Author: Robert </w:t>
+        <w:t xml:space="preserve">is </w:t>
+      </w:r>
+      <w:r>
+        <w:t>Entry point for application</w:t>
+      </w:r>
+    </w:p>
+    <w:p>
+      <w:pPr>
+        <w:pStyle w:val="ListParagraph"/>
+        <w:numPr>
+          <w:ilvl w:val="2"/>
+          <w:numId w:val="1"/>
+        </w:numPr>
+        <w:spacing w:line="480" w:lineRule="auto"/>
+      </w:pPr>
+      <w:r>
+        <w:t xml:space="preserve">Author: Christopher Pearce, Jacob </w:t>
+      </w:r>
+      <w:proofErr w:type="spellStart"/>
+      <w:r>
+        <w:t>rothmel</w:t>
+      </w:r>
+      <w:proofErr w:type="spellEnd"/>
+      <w:r>
+        <w:t xml:space="preserve">, Robert </w:t>
       </w:r>
       <w:proofErr w:type="spellStart"/>
       <w:r>
         <w:t>Farinelli</w:t>
       </w:r>
       <w:proofErr w:type="spellEnd"/>
-      <w:r>
-        <w:t>, Christopher Pearce</w:t>
-      </w:r>
     </w:p>
     <w:p>
       <w:pPr>
@@ -895,146 +1040,10 @@
           <w:ilvl w:val="1"/>
           <w:numId w:val="1"/>
         </w:numPr>
-      </w:pPr>
-      <w:r>
-        <w:t>Java/</w:t>
-      </w:r>
-      <w:proofErr w:type="spellStart"/>
-      <w:r>
-        <w:t>ImageLoadtask</w:t>
-      </w:r>
-      <w:proofErr w:type="spellEnd"/>
-      <w:r>
-        <w:t xml:space="preserve"> used to set image from </w:t>
-      </w:r>
-      <w:proofErr w:type="spellStart"/>
-      <w:r>
-        <w:t>url</w:t>
-      </w:r>
-      <w:proofErr w:type="spellEnd"/>
-      <w:r>
-        <w:t xml:space="preserve"> in Java/</w:t>
-      </w:r>
-      <w:proofErr w:type="spellStart"/>
-      <w:r>
-        <w:t>ArticleAdapter</w:t>
-      </w:r>
-      <w:proofErr w:type="spellEnd"/>
-    </w:p>
-    <w:p>
-      <w:pPr>
-        <w:pStyle w:val="ListParagraph"/>
-        <w:numPr>
-          <w:ilvl w:val="2"/>
-          <w:numId w:val="1"/>
-        </w:numPr>
-      </w:pPr>
-      <w:r>
-        <w:t xml:space="preserve">Author: Jacob </w:t>
-      </w:r>
-      <w:proofErr w:type="spellStart"/>
-      <w:r>
-        <w:t>Rothmel</w:t>
-      </w:r>
-      <w:proofErr w:type="spellEnd"/>
-    </w:p>
-    <w:p>
-      <w:pPr>
-        <w:pStyle w:val="ListParagraph"/>
-        <w:numPr>
-          <w:ilvl w:val="1"/>
-          <w:numId w:val="1"/>
-        </w:numPr>
-      </w:pPr>
-      <w:r>
-        <w:t>Java/</w:t>
-      </w:r>
-      <w:proofErr w:type="spellStart"/>
-      <w:r>
-        <w:t>LoginActivity</w:t>
-      </w:r>
-      <w:proofErr w:type="spellEnd"/>
-      <w:r>
-        <w:t xml:space="preserve"> used to handle the user’s login to firebase</w:t>
-      </w:r>
-    </w:p>
-    <w:p>
-      <w:pPr>
-        <w:pStyle w:val="ListParagraph"/>
-        <w:numPr>
-          <w:ilvl w:val="2"/>
-          <w:numId w:val="1"/>
-        </w:numPr>
-      </w:pPr>
-      <w:r>
-        <w:t xml:space="preserve">Author: Jacob </w:t>
-      </w:r>
-      <w:proofErr w:type="spellStart"/>
-      <w:r>
-        <w:t>Rothmel</w:t>
-      </w:r>
-      <w:proofErr w:type="spellEnd"/>
-    </w:p>
-    <w:p>
-      <w:pPr>
-        <w:pStyle w:val="ListParagraph"/>
-        <w:numPr>
-          <w:ilvl w:val="1"/>
-          <w:numId w:val="1"/>
-        </w:numPr>
-      </w:pPr>
-      <w:r>
-        <w:t>Java/</w:t>
-      </w:r>
-      <w:proofErr w:type="spellStart"/>
-      <w:r>
-        <w:t>MainActivity</w:t>
-      </w:r>
-      <w:proofErr w:type="spellEnd"/>
-      <w:r>
-        <w:t xml:space="preserve"> </w:t>
-      </w:r>
-      <w:r>
-        <w:t xml:space="preserve">is </w:t>
-      </w:r>
-      <w:r>
-        <w:t>Entry point for application</w:t>
-      </w:r>
-    </w:p>
-    <w:p>
-      <w:pPr>
-        <w:pStyle w:val="ListParagraph"/>
-        <w:numPr>
-          <w:ilvl w:val="2"/>
-          <w:numId w:val="1"/>
-        </w:numPr>
-      </w:pPr>
-      <w:r>
-        <w:t xml:space="preserve">Author: Christopher Pearce, Jacob </w:t>
-      </w:r>
-      <w:proofErr w:type="spellStart"/>
-      <w:r>
-        <w:t>rothmel</w:t>
-      </w:r>
-      <w:proofErr w:type="spellEnd"/>
-      <w:r>
-        <w:t xml:space="preserve">, Robert </w:t>
-      </w:r>
-      <w:proofErr w:type="spellStart"/>
-      <w:r>
-        <w:t>Farinelli</w:t>
-      </w:r>
-      <w:proofErr w:type="spellEnd"/>
-    </w:p>
-    <w:p>
-      <w:pPr>
-        <w:pStyle w:val="ListParagraph"/>
-        <w:numPr>
-          <w:ilvl w:val="1"/>
-          <w:numId w:val="1"/>
-        </w:numPr>
-      </w:pPr>
-      <w:r>
+        <w:spacing w:line="480" w:lineRule="auto"/>
+      </w:pPr>
+      <w:r>
+        <w:lastRenderedPageBreak/>
         <w:t>Java/</w:t>
       </w:r>
       <w:proofErr w:type="spellStart"/>
@@ -1083,6 +1092,7 @@
           <w:ilvl w:val="2"/>
           <w:numId w:val="1"/>
         </w:numPr>
+        <w:spacing w:line="480" w:lineRule="auto"/>
       </w:pPr>
       <w:r>
         <w:t xml:space="preserve">Author: Christopher Pearce, Robert </w:t>
@@ -1100,9 +1110,9 @@
           <w:ilvl w:val="1"/>
           <w:numId w:val="1"/>
         </w:numPr>
-      </w:pPr>
-      <w:r>
-        <w:lastRenderedPageBreak/>
+        <w:spacing w:line="480" w:lineRule="auto"/>
+      </w:pPr>
+      <w:r>
         <w:t>Java/</w:t>
       </w:r>
       <w:proofErr w:type="spellStart"/>
@@ -1121,6 +1131,7 @@
           <w:ilvl w:val="2"/>
           <w:numId w:val="1"/>
         </w:numPr>
+        <w:spacing w:line="480" w:lineRule="auto"/>
       </w:pPr>
       <w:r>
         <w:t xml:space="preserve">Author: </w:t>
@@ -1141,6 +1152,7 @@
           <w:ilvl w:val="1"/>
           <w:numId w:val="1"/>
         </w:numPr>
+        <w:spacing w:line="480" w:lineRule="auto"/>
       </w:pPr>
       <w:r>
         <w:t>Java/</w:t>
@@ -1166,6 +1178,7 @@
           <w:ilvl w:val="2"/>
           <w:numId w:val="1"/>
         </w:numPr>
+        <w:spacing w:line="480" w:lineRule="auto"/>
       </w:pPr>
       <w:r>
         <w:t>Author: Christopher Pearce</w:t>
@@ -1178,6 +1191,7 @@
           <w:ilvl w:val="1"/>
           <w:numId w:val="1"/>
         </w:numPr>
+        <w:spacing w:line="480" w:lineRule="auto"/>
       </w:pPr>
       <w:r>
         <w:t>Java/</w:t>
@@ -1206,6 +1220,7 @@
           <w:ilvl w:val="2"/>
           <w:numId w:val="1"/>
         </w:numPr>
+        <w:spacing w:line="480" w:lineRule="auto"/>
       </w:pPr>
       <w:r>
         <w:t xml:space="preserve">Author: Robert </w:t>

</xml_diff>

<commit_message>
drafts of presentation and paper are done
</commit_message>
<xml_diff>
--- a/final/final_report.docx
+++ b/final/final_report.docx
@@ -426,12 +426,7 @@
         <w:spacing w:line="480" w:lineRule="auto"/>
       </w:pPr>
       <w:r>
-        <w:t>Top Right: The navigation drawer before th</w:t>
-      </w:r>
-      <w:bookmarkStart w:id="0" w:name="_GoBack"/>
-      <w:bookmarkEnd w:id="0"/>
-      <w:r>
-        <w:t>e user logs in</w:t>
+        <w:t>Top Right: The navigation drawer before the user logs in</w:t>
       </w:r>
     </w:p>
     <w:p>
@@ -472,6 +467,16 @@
       <w:r>
         <w:t>Mockup of initial design:</w:t>
       </w:r>
+    </w:p>
+    <w:p>
+      <w:pPr>
+        <w:pStyle w:val="ListParagraph"/>
+        <w:numPr>
+          <w:ilvl w:val="2"/>
+          <w:numId w:val="1"/>
+        </w:numPr>
+        <w:spacing w:line="480" w:lineRule="auto"/>
+      </w:pPr>
     </w:p>
     <w:p>
       <w:pPr>
@@ -486,11 +491,10 @@
         <w:rPr>
           <w:noProof/>
         </w:rPr>
-        <w:lastRenderedPageBreak/>
         <w:drawing>
           <wp:inline distT="0" distB="0" distL="0" distR="0">
-            <wp:extent cx="1828800" cy="3251814"/>
-            <wp:effectExtent l="0" t="0" r="0" b="6350"/>
+            <wp:extent cx="1828455" cy="2314575"/>
+            <wp:effectExtent l="0" t="0" r="635" b="0"/>
             <wp:docPr id="9" name="Picture 9" descr="E:\StudioProjects\final-project-chris-jacob-bobby-final-project\progress\11-9\mockup.jpg"/>
             <wp:cNvGraphicFramePr>
               <a:graphicFrameLocks xmlns:a="http://schemas.openxmlformats.org/drawingml/2006/main" noChangeAspect="1"/>
@@ -504,7 +508,7 @@
                       <a:picLocks noChangeAspect="1" noChangeArrowheads="1"/>
                     </pic:cNvPicPr>
                   </pic:nvPicPr>
-                  <pic:blipFill>
+                  <pic:blipFill rotWithShape="1">
                     <a:blip r:embed="rId10" cstate="print">
                       <a:extLst>
                         <a:ext uri="{28A0092B-C50C-407E-A947-70E740481C1C}">
@@ -512,15 +516,13 @@
                         </a:ext>
                       </a:extLst>
                     </a:blip>
-                    <a:srcRect/>
-                    <a:stretch>
-                      <a:fillRect/>
-                    </a:stretch>
+                    <a:srcRect b="28808"/>
+                    <a:stretch/>
                   </pic:blipFill>
                   <pic:spPr bwMode="auto">
                     <a:xfrm>
                       <a:off x="0" y="0"/>
-                      <a:ext cx="1832222" cy="3257898"/>
+                      <a:ext cx="1832222" cy="2319343"/>
                     </a:xfrm>
                     <a:prstGeom prst="rect">
                       <a:avLst/>
@@ -529,6 +531,11 @@
                     <a:ln>
                       <a:noFill/>
                     </a:ln>
+                    <a:extLst>
+                      <a:ext uri="{53640926-AAD7-44D8-BBD7-CCE9431645EC}">
+                        <a14:shadowObscured xmlns:a14="http://schemas.microsoft.com/office/drawing/2010/main"/>
+                      </a:ext>
+                    </a:extLst>
                   </pic:spPr>
                 </pic:pic>
               </a:graphicData>
@@ -599,15 +606,184 @@
           </wp:inline>
         </w:drawing>
       </w:r>
+    </w:p>
+    <w:p>
+      <w:pPr>
+        <w:pStyle w:val="ListParagraph"/>
+        <w:numPr>
+          <w:ilvl w:val="2"/>
+          <w:numId w:val="1"/>
+        </w:numPr>
+        <w:spacing w:line="480" w:lineRule="auto"/>
+      </w:pPr>
+      <w:r>
+        <w:t>Model structure</w:t>
+      </w:r>
+    </w:p>
+    <w:p>
+      <w:pPr>
+        <w:pStyle w:val="ListParagraph"/>
+        <w:numPr>
+          <w:ilvl w:val="3"/>
+          <w:numId w:val="1"/>
+        </w:numPr>
+        <w:spacing w:line="480" w:lineRule="auto"/>
+      </w:pPr>
+      <w:bookmarkStart w:id="0" w:name="_GoBack"/>
+      <w:bookmarkEnd w:id="0"/>
+      <w:r>
+        <w:lastRenderedPageBreak/>
+        <w:t>Articles</w:t>
+      </w:r>
       <w:r>
         <w:t xml:space="preserve"> </w:t>
       </w:r>
-    </w:p>
-    <w:p>
-      <w:pPr>
-        <w:pStyle w:val="ListParagraph"/>
-        <w:spacing w:line="480" w:lineRule="auto"/>
-        <w:ind w:left="1800"/>
+      <w:r>
+        <w:drawing>
+          <wp:inline distT="0" distB="0" distL="0" distR="0" wp14:anchorId="134B6BD7" wp14:editId="1DA3C592">
+            <wp:extent cx="4001770" cy="1733301"/>
+            <wp:effectExtent l="0" t="0" r="0" b="635"/>
+            <wp:docPr id="3" name="Picture 3"/>
+            <wp:cNvGraphicFramePr>
+              <a:graphicFrameLocks xmlns:a="http://schemas.openxmlformats.org/drawingml/2006/main" noChangeAspect="1"/>
+            </wp:cNvGraphicFramePr>
+            <a:graphic xmlns:a="http://schemas.openxmlformats.org/drawingml/2006/main">
+              <a:graphicData uri="http://schemas.openxmlformats.org/drawingml/2006/picture">
+                <pic:pic xmlns:pic="http://schemas.openxmlformats.org/drawingml/2006/picture">
+                  <pic:nvPicPr>
+                    <pic:cNvPr id="1" name=""/>
+                    <pic:cNvPicPr/>
+                  </pic:nvPicPr>
+                  <pic:blipFill>
+                    <a:blip r:embed="rId12"/>
+                    <a:stretch>
+                      <a:fillRect/>
+                    </a:stretch>
+                  </pic:blipFill>
+                  <pic:spPr>
+                    <a:xfrm>
+                      <a:off x="0" y="0"/>
+                      <a:ext cx="4157514" cy="1800759"/>
+                    </a:xfrm>
+                    <a:prstGeom prst="rect">
+                      <a:avLst/>
+                    </a:prstGeom>
+                  </pic:spPr>
+                </pic:pic>
+              </a:graphicData>
+            </a:graphic>
+          </wp:inline>
+        </w:drawing>
+      </w:r>
+    </w:p>
+    <w:p>
+      <w:pPr>
+        <w:pStyle w:val="ListParagraph"/>
+        <w:numPr>
+          <w:ilvl w:val="3"/>
+          <w:numId w:val="1"/>
+        </w:numPr>
+        <w:spacing w:line="480" w:lineRule="auto"/>
+      </w:pPr>
+      <w:r>
+        <w:t>Source</w:t>
+      </w:r>
+      <w:r>
+        <w:drawing>
+          <wp:inline distT="0" distB="0" distL="0" distR="0" wp14:anchorId="68E7255A" wp14:editId="06D4BB55">
+            <wp:extent cx="4001770" cy="1648165"/>
+            <wp:effectExtent l="0" t="0" r="0" b="9525"/>
+            <wp:docPr id="4" name="Picture 4"/>
+            <wp:cNvGraphicFramePr>
+              <a:graphicFrameLocks xmlns:a="http://schemas.openxmlformats.org/drawingml/2006/main" noChangeAspect="1"/>
+            </wp:cNvGraphicFramePr>
+            <a:graphic xmlns:a="http://schemas.openxmlformats.org/drawingml/2006/main">
+              <a:graphicData uri="http://schemas.openxmlformats.org/drawingml/2006/picture">
+                <pic:pic xmlns:pic="http://schemas.openxmlformats.org/drawingml/2006/picture">
+                  <pic:nvPicPr>
+                    <pic:cNvPr id="1" name=""/>
+                    <pic:cNvPicPr/>
+                  </pic:nvPicPr>
+                  <pic:blipFill>
+                    <a:blip r:embed="rId13"/>
+                    <a:stretch>
+                      <a:fillRect/>
+                    </a:stretch>
+                  </pic:blipFill>
+                  <pic:spPr>
+                    <a:xfrm>
+                      <a:off x="0" y="0"/>
+                      <a:ext cx="4097305" cy="1687512"/>
+                    </a:xfrm>
+                    <a:prstGeom prst="rect">
+                      <a:avLst/>
+                    </a:prstGeom>
+                  </pic:spPr>
+                </pic:pic>
+              </a:graphicData>
+            </a:graphic>
+          </wp:inline>
+        </w:drawing>
+      </w:r>
+    </w:p>
+    <w:p>
+      <w:pPr>
+        <w:pStyle w:val="ListParagraph"/>
+        <w:numPr>
+          <w:ilvl w:val="3"/>
+          <w:numId w:val="1"/>
+        </w:numPr>
+        <w:spacing w:line="480" w:lineRule="auto"/>
+      </w:pPr>
+      <w:r>
+        <w:t xml:space="preserve">Entity </w:t>
+      </w:r>
+      <w:r>
+        <w:rPr>
+          <w:noProof/>
+        </w:rPr>
+        <w:drawing>
+          <wp:inline distT="0" distB="0" distL="0" distR="0" wp14:anchorId="20255811" wp14:editId="74416305">
+            <wp:extent cx="4001770" cy="1290743"/>
+            <wp:effectExtent l="0" t="0" r="0" b="5080"/>
+            <wp:docPr id="5" name="Picture 5"/>
+            <wp:cNvGraphicFramePr>
+              <a:graphicFrameLocks xmlns:a="http://schemas.openxmlformats.org/drawingml/2006/main" noChangeAspect="1"/>
+            </wp:cNvGraphicFramePr>
+            <a:graphic xmlns:a="http://schemas.openxmlformats.org/drawingml/2006/main">
+              <a:graphicData uri="http://schemas.openxmlformats.org/drawingml/2006/picture">
+                <pic:pic xmlns:pic="http://schemas.openxmlformats.org/drawingml/2006/picture">
+                  <pic:nvPicPr>
+                    <pic:cNvPr id="1" name=""/>
+                    <pic:cNvPicPr/>
+                  </pic:nvPicPr>
+                  <pic:blipFill>
+                    <a:blip r:embed="rId14"/>
+                    <a:stretch>
+                      <a:fillRect/>
+                    </a:stretch>
+                  </pic:blipFill>
+                  <pic:spPr>
+                    <a:xfrm>
+                      <a:off x="0" y="0"/>
+                      <a:ext cx="4066083" cy="1311487"/>
+                    </a:xfrm>
+                    <a:prstGeom prst="rect">
+                      <a:avLst/>
+                    </a:prstGeom>
+                  </pic:spPr>
+                </pic:pic>
+              </a:graphicData>
+            </a:graphic>
+          </wp:inline>
+        </w:drawing>
+      </w:r>
+    </w:p>
+    <w:p>
+      <w:pPr>
+        <w:pStyle w:val="ListParagraph"/>
+        <w:spacing w:line="480" w:lineRule="auto"/>
+        <w:ind w:left="2520"/>
       </w:pPr>
     </w:p>
     <w:p>
@@ -1054,7 +1230,7 @@
       <w:r>
         <w:t xml:space="preserve"> is where all the logic required to make the various RESTAPI calls is located. Methods that query every version of </w:t>
       </w:r>
-      <w:hyperlink r:id="rId12" w:history="1">
+      <w:hyperlink r:id="rId15" w:history="1">
         <w:r>
           <w:rPr>
             <w:rStyle w:val="Hyperlink"/>
@@ -1073,7 +1249,7 @@
       <w:r>
         <w:t xml:space="preserve"> methods to query </w:t>
       </w:r>
-      <w:hyperlink r:id="rId13" w:history="1">
+      <w:hyperlink r:id="rId16" w:history="1">
         <w:r>
           <w:rPr>
             <w:rStyle w:val="Hyperlink"/>
@@ -1232,7 +1408,7 @@
       <w:proofErr w:type="spellEnd"/>
     </w:p>
     <w:sectPr>
-      <w:headerReference w:type="default" r:id="rId14"/>
+      <w:headerReference w:type="default" r:id="rId17"/>
       <w:pgSz w:w="12240" w:h="15840"/>
       <w:pgMar w:top="1440" w:right="1440" w:bottom="1440" w:left="1440" w:header="720" w:footer="720" w:gutter="0"/>
       <w:cols w:space="720"/>

</xml_diff>